<commit_message>
changed text body to calibri
</commit_message>
<xml_diff>
--- a/word-styles.docx
+++ b/word-styles.docx
@@ -1,10 +1,10 @@
 
 <file path=word/document.xml><?xml version="1.0" encoding="utf-8"?>
-<w:document xmlns:wpc="http://schemas.microsoft.com/office/word/2010/wordprocessingCanvas" xmlns:cx="http://schemas.microsoft.com/office/drawing/2014/chartex" xmlns:cx1="http://schemas.microsoft.com/office/drawing/2015/9/8/chartex" xmlns:cx2="http://schemas.microsoft.com/office/drawing/2015/10/21/chartex" xmlns:mc="http://schemas.openxmlformats.org/markup-compatibility/2006" xmlns:o="urn:schemas-microsoft-com:office:office" xmlns:r="http://schemas.openxmlformats.org/officeDocument/2006/relationships" xmlns:m="http://schemas.openxmlformats.org/officeDocument/2006/math" xmlns:v="urn:schemas-microsoft-com:vml" xmlns:wp14="http://schemas.microsoft.com/office/word/2010/wordprocessingDrawing" xmlns:wp="http://schemas.openxmlformats.org/drawingml/2006/wordprocessingDrawing" xmlns:w10="urn:schemas-microsoft-com:office:word" xmlns:w="http://schemas.openxmlformats.org/wordprocessingml/2006/main" xmlns:w14="http://schemas.microsoft.com/office/word/2010/wordml" xmlns:w15="http://schemas.microsoft.com/office/word/2012/wordml" xmlns:w16se="http://schemas.microsoft.com/office/word/2015/wordml/symex" xmlns:wpg="http://schemas.microsoft.com/office/word/2010/wordprocessingGroup" xmlns:wpi="http://schemas.microsoft.com/office/word/2010/wordprocessingInk" xmlns:wne="http://schemas.microsoft.com/office/word/2006/wordml" xmlns:wps="http://schemas.microsoft.com/office/word/2010/wordprocessingShape" mc:Ignorable="w14 w15 w16se wp14">
+<w:document xmlns:wpc="http://schemas.microsoft.com/office/word/2010/wordprocessingCanvas" xmlns:mc="http://schemas.openxmlformats.org/markup-compatibility/2006" xmlns:o="urn:schemas-microsoft-com:office:office" xmlns:r="http://schemas.openxmlformats.org/officeDocument/2006/relationships" xmlns:m="http://schemas.openxmlformats.org/officeDocument/2006/math" xmlns:v="urn:schemas-microsoft-com:vml" xmlns:wp14="http://schemas.microsoft.com/office/word/2010/wordprocessingDrawing" xmlns:wp="http://schemas.openxmlformats.org/drawingml/2006/wordprocessingDrawing" xmlns:w10="urn:schemas-microsoft-com:office:word" xmlns:w="http://schemas.openxmlformats.org/wordprocessingml/2006/main" xmlns:w14="http://schemas.microsoft.com/office/word/2010/wordml" xmlns:wpg="http://schemas.microsoft.com/office/word/2010/wordprocessingGroup" xmlns:wpi="http://schemas.microsoft.com/office/word/2010/wordprocessingInk" xmlns:wne="http://schemas.microsoft.com/office/word/2006/wordml" xmlns:wps="http://schemas.microsoft.com/office/word/2010/wordprocessingShape" mc:Ignorable="w14 wp14">
   <w:body>
     <w:p>
       <w:pPr>
-        <w:pStyle w:val="Titel"/>
+        <w:pStyle w:val="Title"/>
       </w:pPr>
       <w:r>
         <w:t>R Notebook</w:t>
@@ -14,18 +14,22 @@
       <w:pPr>
         <w:pStyle w:val="Author"/>
       </w:pPr>
+      <w:proofErr w:type="spellStart"/>
+      <w:proofErr w:type="gramStart"/>
       <w:r>
         <w:t>jessica</w:t>
       </w:r>
+      <w:proofErr w:type="spellEnd"/>
+      <w:proofErr w:type="gramEnd"/>
     </w:p>
     <w:p>
       <w:pPr>
-        <w:pStyle w:val="Textkrper"/>
+        <w:pStyle w:val="BodyText"/>
       </w:pPr>
     </w:p>
     <w:p>
       <w:pPr>
-        <w:pStyle w:val="berschrift1"/>
+        <w:pStyle w:val="Heading1"/>
       </w:pPr>
       <w:r>
         <w:t>Introduction</w:t>
@@ -33,42 +37,78 @@
     </w:p>
     <w:p>
       <w:pPr>
-        <w:pStyle w:val="Textkrper"/>
-      </w:pPr>
-      <w:r>
+        <w:pStyle w:val="BodyText"/>
+        <w:rPr>
+          <w:rFonts w:asciiTheme="majorHAnsi" w:hAnsiTheme="majorHAnsi"/>
+        </w:rPr>
+      </w:pPr>
+      <w:r>
+        <w:rPr>
+          <w:rFonts w:asciiTheme="majorHAnsi" w:hAnsiTheme="majorHAnsi"/>
+        </w:rPr>
         <w:t xml:space="preserve">This is an </w:t>
       </w:r>
-      <w:hyperlink r:id="rId7">
+      <w:hyperlink r:id="rId8">
         <w:r>
           <w:rPr>
             <w:rStyle w:val="Hyperlink"/>
+            <w:rFonts w:asciiTheme="majorHAnsi" w:hAnsiTheme="majorHAnsi"/>
             <w:color w:val="auto"/>
           </w:rPr>
           <w:t>R Markdown</w:t>
         </w:r>
       </w:hyperlink>
       <w:r>
-        <w:t xml:space="preserve"> Notebook. When you execute code within the notebook, the results appear beneath the code.</w:t>
+        <w:rPr>
+          <w:rFonts w:asciiTheme="majorHAnsi" w:hAnsiTheme="majorHAnsi"/>
+        </w:rPr>
+        <w:t xml:space="preserve"> Notebook. When you execute code within the notebook, the results appear beneath the cod</w:t>
+      </w:r>
+      <w:bookmarkStart w:id="0" w:name="_GoBack"/>
+      <w:bookmarkEnd w:id="0"/>
+      <w:r>
+        <w:rPr>
+          <w:rFonts w:asciiTheme="majorHAnsi" w:hAnsiTheme="majorHAnsi"/>
+        </w:rPr>
+        <w:t>e.</w:t>
       </w:r>
     </w:p>
     <w:p>
       <w:pPr>
-        <w:pStyle w:val="Textkrper"/>
-      </w:pPr>
-      <w:r>
-        <w:t>Try executing this chunk by clicking the Run button within the chunk or by placing your cursor inside it and pressing Ctrl+Shift+Enter.</w:t>
-      </w:r>
-      <w:bookmarkStart w:id="0" w:name="_GoBack"/>
-      <w:bookmarkEnd w:id="0"/>
+        <w:pStyle w:val="BodyText"/>
+        <w:rPr>
+          <w:rFonts w:asciiTheme="majorHAnsi" w:hAnsiTheme="majorHAnsi"/>
+        </w:rPr>
+      </w:pPr>
+      <w:r>
+        <w:rPr>
+          <w:rFonts w:asciiTheme="majorHAnsi" w:hAnsiTheme="majorHAnsi"/>
+        </w:rPr>
+        <w:t xml:space="preserve">Try executing this chunk by clicking the Run button within the chunk or by placing your cursor inside it and pressing </w:t>
+      </w:r>
+      <w:proofErr w:type="spellStart"/>
+      <w:r>
+        <w:rPr>
+          <w:rFonts w:asciiTheme="majorHAnsi" w:hAnsiTheme="majorHAnsi"/>
+        </w:rPr>
+        <w:t>Ctrl+Shift+Enter</w:t>
+      </w:r>
+      <w:proofErr w:type="spellEnd"/>
+      <w:r>
+        <w:rPr>
+          <w:rFonts w:asciiTheme="majorHAnsi" w:hAnsiTheme="majorHAnsi"/>
+        </w:rPr>
+        <w:t>.</w:t>
+      </w:r>
     </w:p>
     <w:p>
       <w:pPr>
-        <w:pStyle w:val="Textkrper"/>
+        <w:pStyle w:val="BodyText"/>
       </w:pPr>
     </w:p>
     <w:p>
       <w:pPr>
-        <w:pStyle w:val="berschrift1"/>
+        <w:pStyle w:val="Heading1"/>
       </w:pPr>
       <w:r>
         <w:t>Methods</w:t>
@@ -76,7 +116,7 @@
     </w:p>
     <w:p>
       <w:pPr>
-        <w:pStyle w:val="berschrift2"/>
+        <w:pStyle w:val="Heading2"/>
       </w:pPr>
       <w:r>
         <w:t>Study site</w:t>
@@ -86,6 +126,7 @@
       <w:pPr>
         <w:pStyle w:val="SourceCode"/>
       </w:pPr>
+      <w:proofErr w:type="gramStart"/>
       <w:r>
         <w:rPr>
           <w:rStyle w:val="KeywordTok"/>
@@ -96,7 +137,14 @@
         <w:rPr>
           <w:rStyle w:val="NormalTok"/>
         </w:rPr>
-        <w:t>(cars)</w:t>
+        <w:t>(</w:t>
+      </w:r>
+      <w:proofErr w:type="gramEnd"/>
+      <w:r>
+        <w:rPr>
+          <w:rStyle w:val="NormalTok"/>
+        </w:rPr>
+        <w:t>cars)</w:t>
       </w:r>
     </w:p>
     <w:p>
@@ -106,7 +154,6 @@
       <w:r>
         <w:rPr>
           <w:noProof/>
-          <w:lang w:val="de-DE" w:eastAsia="de-DE"/>
         </w:rPr>
         <w:lastRenderedPageBreak/>
         <w:drawing>
@@ -125,7 +172,7 @@
                     </pic:cNvPicPr>
                   </pic:nvPicPr>
                   <pic:blipFill>
-                    <a:blip r:embed="rId8"/>
+                    <a:blip r:embed="rId9"/>
                     <a:stretch>
                       <a:fillRect/>
                     </a:stretch>
@@ -154,7 +201,7 @@
     </w:p>
     <w:p>
       <w:pPr>
-        <w:pStyle w:val="Textkrper"/>
+        <w:pStyle w:val="BodyText"/>
       </w:pPr>
       <w:r>
         <w:t xml:space="preserve">Add a new chunk by clicking the </w:t>
@@ -168,19 +215,21 @@
       <w:r>
         <w:t xml:space="preserve"> button on the toolbar or by pressing </w:t>
       </w:r>
+      <w:proofErr w:type="spellStart"/>
       <w:r>
         <w:rPr>
           <w:i/>
         </w:rPr>
         <w:t>Ctrl+Alt+I</w:t>
       </w:r>
+      <w:proofErr w:type="spellEnd"/>
       <w:r>
         <w:t>.</w:t>
       </w:r>
     </w:p>
     <w:p>
       <w:pPr>
-        <w:pStyle w:val="Textkrper"/>
+        <w:pStyle w:val="BodyText"/>
       </w:pPr>
       <w:r>
         <w:t xml:space="preserve">When you save the notebook, an HTML file containing the code and output will be saved alongside it (click the </w:t>
@@ -194,12 +243,14 @@
       <w:r>
         <w:t xml:space="preserve"> button or press </w:t>
       </w:r>
+      <w:proofErr w:type="spellStart"/>
       <w:r>
         <w:rPr>
           <w:i/>
         </w:rPr>
         <w:t>Ctrl+Shift+K</w:t>
       </w:r>
+      <w:proofErr w:type="spellEnd"/>
       <w:r>
         <w:t xml:space="preserve"> to preview the HTML file).</w:t>
       </w:r>
@@ -214,7 +265,7 @@
 </file>
 
 <file path=word/endnotes.xml><?xml version="1.0" encoding="utf-8"?>
-<w:endnotes xmlns:wpc="http://schemas.microsoft.com/office/word/2010/wordprocessingCanvas" xmlns:cx="http://schemas.microsoft.com/office/drawing/2014/chartex" xmlns:cx1="http://schemas.microsoft.com/office/drawing/2015/9/8/chartex" xmlns:cx2="http://schemas.microsoft.com/office/drawing/2015/10/21/chartex" xmlns:mc="http://schemas.openxmlformats.org/markup-compatibility/2006" xmlns:o="urn:schemas-microsoft-com:office:office" xmlns:r="http://schemas.openxmlformats.org/officeDocument/2006/relationships" xmlns:m="http://schemas.openxmlformats.org/officeDocument/2006/math" xmlns:v="urn:schemas-microsoft-com:vml" xmlns:wp14="http://schemas.microsoft.com/office/word/2010/wordprocessingDrawing" xmlns:wp="http://schemas.openxmlformats.org/drawingml/2006/wordprocessingDrawing" xmlns:w10="urn:schemas-microsoft-com:office:word" xmlns:w="http://schemas.openxmlformats.org/wordprocessingml/2006/main" xmlns:w14="http://schemas.microsoft.com/office/word/2010/wordml" xmlns:w15="http://schemas.microsoft.com/office/word/2012/wordml" xmlns:w16se="http://schemas.microsoft.com/office/word/2015/wordml/symex" xmlns:wpg="http://schemas.microsoft.com/office/word/2010/wordprocessingGroup" xmlns:wpi="http://schemas.microsoft.com/office/word/2010/wordprocessingInk" xmlns:wne="http://schemas.microsoft.com/office/word/2006/wordml" xmlns:wps="http://schemas.microsoft.com/office/word/2010/wordprocessingShape" mc:Ignorable="w14 w15 w16se wp14">
+<w:endnotes xmlns:wpc="http://schemas.microsoft.com/office/word/2010/wordprocessingCanvas" xmlns:mc="http://schemas.openxmlformats.org/markup-compatibility/2006" xmlns:o="urn:schemas-microsoft-com:office:office" xmlns:r="http://schemas.openxmlformats.org/officeDocument/2006/relationships" xmlns:m="http://schemas.openxmlformats.org/officeDocument/2006/math" xmlns:v="urn:schemas-microsoft-com:vml" xmlns:wp14="http://schemas.microsoft.com/office/word/2010/wordprocessingDrawing" xmlns:wp="http://schemas.openxmlformats.org/drawingml/2006/wordprocessingDrawing" xmlns:w10="urn:schemas-microsoft-com:office:word" xmlns:w="http://schemas.openxmlformats.org/wordprocessingml/2006/main" xmlns:w14="http://schemas.microsoft.com/office/word/2010/wordml" xmlns:wpg="http://schemas.microsoft.com/office/word/2010/wordprocessingGroup" xmlns:wpi="http://schemas.microsoft.com/office/word/2010/wordprocessingInk" xmlns:wne="http://schemas.microsoft.com/office/word/2006/wordml" xmlns:wps="http://schemas.microsoft.com/office/word/2010/wordprocessingShape" mc:Ignorable="w14 wp14">
   <w:endnote w:type="separator" w:id="-1">
     <w:p>
       <w:pPr>
@@ -239,7 +290,7 @@
 </file>
 
 <file path=word/footnotes.xml><?xml version="1.0" encoding="utf-8"?>
-<w:footnotes xmlns:wpc="http://schemas.microsoft.com/office/word/2010/wordprocessingCanvas" xmlns:cx="http://schemas.microsoft.com/office/drawing/2014/chartex" xmlns:cx1="http://schemas.microsoft.com/office/drawing/2015/9/8/chartex" xmlns:cx2="http://schemas.microsoft.com/office/drawing/2015/10/21/chartex" xmlns:mc="http://schemas.openxmlformats.org/markup-compatibility/2006" xmlns:o="urn:schemas-microsoft-com:office:office" xmlns:r="http://schemas.openxmlformats.org/officeDocument/2006/relationships" xmlns:m="http://schemas.openxmlformats.org/officeDocument/2006/math" xmlns:v="urn:schemas-microsoft-com:vml" xmlns:wp14="http://schemas.microsoft.com/office/word/2010/wordprocessingDrawing" xmlns:wp="http://schemas.openxmlformats.org/drawingml/2006/wordprocessingDrawing" xmlns:w10="urn:schemas-microsoft-com:office:word" xmlns:w="http://schemas.openxmlformats.org/wordprocessingml/2006/main" xmlns:w14="http://schemas.microsoft.com/office/word/2010/wordml" xmlns:w15="http://schemas.microsoft.com/office/word/2012/wordml" xmlns:w16se="http://schemas.microsoft.com/office/word/2015/wordml/symex" xmlns:wpg="http://schemas.microsoft.com/office/word/2010/wordprocessingGroup" xmlns:wpi="http://schemas.microsoft.com/office/word/2010/wordprocessingInk" xmlns:wne="http://schemas.microsoft.com/office/word/2006/wordml" xmlns:wps="http://schemas.microsoft.com/office/word/2010/wordprocessingShape" mc:Ignorable="w14 w15 w16se wp14">
+<w:footnotes xmlns:wpc="http://schemas.microsoft.com/office/word/2010/wordprocessingCanvas" xmlns:mc="http://schemas.openxmlformats.org/markup-compatibility/2006" xmlns:o="urn:schemas-microsoft-com:office:office" xmlns:r="http://schemas.openxmlformats.org/officeDocument/2006/relationships" xmlns:m="http://schemas.openxmlformats.org/officeDocument/2006/math" xmlns:v="urn:schemas-microsoft-com:vml" xmlns:wp14="http://schemas.microsoft.com/office/word/2010/wordprocessingDrawing" xmlns:wp="http://schemas.openxmlformats.org/drawingml/2006/wordprocessingDrawing" xmlns:w10="urn:schemas-microsoft-com:office:word" xmlns:w="http://schemas.openxmlformats.org/wordprocessingml/2006/main" xmlns:w14="http://schemas.microsoft.com/office/word/2010/wordml" xmlns:wpg="http://schemas.microsoft.com/office/word/2010/wordprocessingGroup" xmlns:wpi="http://schemas.microsoft.com/office/word/2010/wordprocessingInk" xmlns:wne="http://schemas.microsoft.com/office/word/2006/wordml" xmlns:wps="http://schemas.microsoft.com/office/word/2010/wordprocessingShape" mc:Ignorable="w14 wp14">
   <w:footnote w:type="separator" w:id="-1">
     <w:p>
       <w:r>
@@ -258,8 +309,8 @@
 </file>
 
 <file path=word/numbering.xml><?xml version="1.0" encoding="utf-8"?>
-<w:numbering xmlns:wpc="http://schemas.microsoft.com/office/word/2010/wordprocessingCanvas" xmlns:cx="http://schemas.microsoft.com/office/drawing/2014/chartex" xmlns:cx1="http://schemas.microsoft.com/office/drawing/2015/9/8/chartex" xmlns:cx2="http://schemas.microsoft.com/office/drawing/2015/10/21/chartex" xmlns:mc="http://schemas.openxmlformats.org/markup-compatibility/2006" xmlns:o="urn:schemas-microsoft-com:office:office" xmlns:r="http://schemas.openxmlformats.org/officeDocument/2006/relationships" xmlns:m="http://schemas.openxmlformats.org/officeDocument/2006/math" xmlns:v="urn:schemas-microsoft-com:vml" xmlns:wp14="http://schemas.microsoft.com/office/word/2010/wordprocessingDrawing" xmlns:wp="http://schemas.openxmlformats.org/drawingml/2006/wordprocessingDrawing" xmlns:w10="urn:schemas-microsoft-com:office:word" xmlns:w="http://schemas.openxmlformats.org/wordprocessingml/2006/main" xmlns:w14="http://schemas.microsoft.com/office/word/2010/wordml" xmlns:w15="http://schemas.microsoft.com/office/word/2012/wordml" xmlns:w16se="http://schemas.microsoft.com/office/word/2015/wordml/symex" xmlns:wpg="http://schemas.microsoft.com/office/word/2010/wordprocessingGroup" xmlns:wpi="http://schemas.microsoft.com/office/word/2010/wordprocessingInk" xmlns:wne="http://schemas.microsoft.com/office/word/2006/wordml" xmlns:wps="http://schemas.microsoft.com/office/word/2010/wordprocessingShape" mc:Ignorable="w14 w15 w16se wp14">
-  <w:abstractNum w:abstractNumId="0" w15:restartNumberingAfterBreak="0">
+<w:numbering xmlns:wpc="http://schemas.microsoft.com/office/word/2010/wordprocessingCanvas" xmlns:mc="http://schemas.openxmlformats.org/markup-compatibility/2006" xmlns:o="urn:schemas-microsoft-com:office:office" xmlns:r="http://schemas.openxmlformats.org/officeDocument/2006/relationships" xmlns:m="http://schemas.openxmlformats.org/officeDocument/2006/math" xmlns:v="urn:schemas-microsoft-com:vml" xmlns:wp14="http://schemas.microsoft.com/office/word/2010/wordprocessingDrawing" xmlns:wp="http://schemas.openxmlformats.org/drawingml/2006/wordprocessingDrawing" xmlns:w10="urn:schemas-microsoft-com:office:word" xmlns:w="http://schemas.openxmlformats.org/wordprocessingml/2006/main" xmlns:w14="http://schemas.microsoft.com/office/word/2010/wordml" xmlns:wpg="http://schemas.microsoft.com/office/word/2010/wordprocessingGroup" xmlns:wpi="http://schemas.microsoft.com/office/word/2010/wordprocessingInk" xmlns:wne="http://schemas.microsoft.com/office/word/2006/wordml" xmlns:wps="http://schemas.microsoft.com/office/word/2010/wordprocessingShape" mc:Ignorable="w14 wp14">
+  <w:abstractNum w:abstractNumId="0">
     <w:nsid w:val="E17F69BA"/>
     <w:multiLevelType w:val="multilevel"/>
     <w:tmpl w:val="646023D4"/>
@@ -351,7 +402,7 @@
       <w:lvlJc w:val="left"/>
     </w:lvl>
   </w:abstractNum>
-  <w:abstractNum w:abstractNumId="1" w15:restartNumberingAfterBreak="0">
+  <w:abstractNum w:abstractNumId="1">
     <w:nsid w:val="FFFFFF7C"/>
     <w:multiLevelType w:val="singleLevel"/>
     <w:tmpl w:val="CC4E6388"/>
@@ -368,7 +419,7 @@
       </w:pPr>
     </w:lvl>
   </w:abstractNum>
-  <w:abstractNum w:abstractNumId="2" w15:restartNumberingAfterBreak="0">
+  <w:abstractNum w:abstractNumId="2">
     <w:nsid w:val="FFFFFF7D"/>
     <w:multiLevelType w:val="singleLevel"/>
     <w:tmpl w:val="B234FF60"/>
@@ -385,7 +436,7 @@
       </w:pPr>
     </w:lvl>
   </w:abstractNum>
-  <w:abstractNum w:abstractNumId="3" w15:restartNumberingAfterBreak="0">
+  <w:abstractNum w:abstractNumId="3">
     <w:nsid w:val="FFFFFF7E"/>
     <w:multiLevelType w:val="singleLevel"/>
     <w:tmpl w:val="64E2C87E"/>
@@ -402,7 +453,7 @@
       </w:pPr>
     </w:lvl>
   </w:abstractNum>
-  <w:abstractNum w:abstractNumId="4" w15:restartNumberingAfterBreak="0">
+  <w:abstractNum w:abstractNumId="4">
     <w:nsid w:val="FFFFFF7F"/>
     <w:multiLevelType w:val="singleLevel"/>
     <w:tmpl w:val="21842F12"/>
@@ -419,7 +470,7 @@
       </w:pPr>
     </w:lvl>
   </w:abstractNum>
-  <w:abstractNum w:abstractNumId="5" w15:restartNumberingAfterBreak="0">
+  <w:abstractNum w:abstractNumId="5">
     <w:nsid w:val="FFFFFF80"/>
     <w:multiLevelType w:val="singleLevel"/>
     <w:tmpl w:val="0CFC6CF2"/>
@@ -439,7 +490,7 @@
       </w:rPr>
     </w:lvl>
   </w:abstractNum>
-  <w:abstractNum w:abstractNumId="6" w15:restartNumberingAfterBreak="0">
+  <w:abstractNum w:abstractNumId="6">
     <w:nsid w:val="FFFFFF81"/>
     <w:multiLevelType w:val="singleLevel"/>
     <w:tmpl w:val="CF326696"/>
@@ -459,7 +510,7 @@
       </w:rPr>
     </w:lvl>
   </w:abstractNum>
-  <w:abstractNum w:abstractNumId="7" w15:restartNumberingAfterBreak="0">
+  <w:abstractNum w:abstractNumId="7">
     <w:nsid w:val="FFFFFF82"/>
     <w:multiLevelType w:val="singleLevel"/>
     <w:tmpl w:val="1474E8C0"/>
@@ -479,7 +530,7 @@
       </w:rPr>
     </w:lvl>
   </w:abstractNum>
-  <w:abstractNum w:abstractNumId="8" w15:restartNumberingAfterBreak="0">
+  <w:abstractNum w:abstractNumId="8">
     <w:nsid w:val="FFFFFF83"/>
     <w:multiLevelType w:val="singleLevel"/>
     <w:tmpl w:val="C1742D80"/>
@@ -499,7 +550,7 @@
       </w:rPr>
     </w:lvl>
   </w:abstractNum>
-  <w:abstractNum w:abstractNumId="9" w15:restartNumberingAfterBreak="0">
+  <w:abstractNum w:abstractNumId="9">
     <w:nsid w:val="FFFFFF88"/>
     <w:multiLevelType w:val="singleLevel"/>
     <w:tmpl w:val="FA06681A"/>
@@ -516,7 +567,7 @@
       </w:pPr>
     </w:lvl>
   </w:abstractNum>
-  <w:abstractNum w:abstractNumId="10" w15:restartNumberingAfterBreak="0">
+  <w:abstractNum w:abstractNumId="10">
     <w:nsid w:val="FFFFFF89"/>
     <w:multiLevelType w:val="singleLevel"/>
     <w:tmpl w:val="5232A30E"/>
@@ -536,7 +587,7 @@
       </w:rPr>
     </w:lvl>
   </w:abstractNum>
-  <w:abstractNum w:abstractNumId="11" w15:restartNumberingAfterBreak="0">
+  <w:abstractNum w:abstractNumId="11">
     <w:nsid w:val="7F4384A3"/>
     <w:multiLevelType w:val="multilevel"/>
     <w:tmpl w:val="C3924E94"/>
@@ -668,7 +719,7 @@
 </file>
 
 <file path=word/styles.xml><?xml version="1.0" encoding="utf-8"?>
-<w:styles xmlns:mc="http://schemas.openxmlformats.org/markup-compatibility/2006" xmlns:r="http://schemas.openxmlformats.org/officeDocument/2006/relationships" xmlns:w="http://schemas.openxmlformats.org/wordprocessingml/2006/main" xmlns:w14="http://schemas.microsoft.com/office/word/2010/wordml" xmlns:w15="http://schemas.microsoft.com/office/word/2012/wordml" xmlns:w16se="http://schemas.microsoft.com/office/word/2015/wordml/symex" mc:Ignorable="w14 w15 w16se">
+<w:styles xmlns:mc="http://schemas.openxmlformats.org/markup-compatibility/2006" xmlns:r="http://schemas.openxmlformats.org/officeDocument/2006/relationships" xmlns:w="http://schemas.openxmlformats.org/wordprocessingml/2006/main" xmlns:w14="http://schemas.microsoft.com/office/word/2010/wordml" mc:Ignorable="w14">
   <w:docDefaults>
     <w:rPrDefault>
       <w:rPr>
@@ -684,344 +735,281 @@
       </w:pPr>
     </w:pPrDefault>
   </w:docDefaults>
-  <w:latentStyles w:defLockedState="0" w:defUIPriority="0" w:defSemiHidden="0" w:defUnhideWhenUsed="0" w:defQFormat="0" w:count="372">
-    <w:lsdException w:name="heading 9" w:semiHidden="1" w:unhideWhenUsed="1"/>
-    <w:lsdException w:name="index 6" w:semiHidden="1" w:unhideWhenUsed="1"/>
-    <w:lsdException w:name="index 7" w:semiHidden="1" w:unhideWhenUsed="1"/>
-    <w:lsdException w:name="index 8" w:semiHidden="1" w:unhideWhenUsed="1"/>
-    <w:lsdException w:name="index 9" w:semiHidden="1" w:unhideWhenUsed="1"/>
-    <w:lsdException w:name="toc 1" w:semiHidden="1" w:unhideWhenUsed="1"/>
-    <w:lsdException w:name="toc 2" w:semiHidden="1" w:unhideWhenUsed="1"/>
-    <w:lsdException w:name="toc 3" w:semiHidden="1" w:unhideWhenUsed="1"/>
-    <w:lsdException w:name="toc 4" w:semiHidden="1" w:unhideWhenUsed="1"/>
-    <w:lsdException w:name="toc 5" w:semiHidden="1" w:unhideWhenUsed="1"/>
-    <w:lsdException w:name="toc 6" w:semiHidden="1" w:unhideWhenUsed="1"/>
-    <w:lsdException w:name="toc 7" w:semiHidden="1" w:unhideWhenUsed="1"/>
-    <w:lsdException w:name="toc 8" w:semiHidden="1" w:unhideWhenUsed="1"/>
-    <w:lsdException w:name="toc 9" w:semiHidden="1" w:unhideWhenUsed="1"/>
-    <w:lsdException w:name="Normal Indent" w:semiHidden="1" w:unhideWhenUsed="1"/>
-    <w:lsdException w:name="footnote text" w:semiHidden="1" w:unhideWhenUsed="1"/>
-    <w:lsdException w:name="annotation text" w:semiHidden="1" w:unhideWhenUsed="1"/>
-    <w:lsdException w:name="header" w:semiHidden="1" w:unhideWhenUsed="1"/>
-    <w:lsdException w:name="footer" w:semiHidden="1" w:unhideWhenUsed="1"/>
-    <w:lsdException w:name="index heading" w:semiHidden="1" w:unhideWhenUsed="1"/>
-    <w:lsdException w:name="caption" w:semiHidden="1" w:unhideWhenUsed="1"/>
-    <w:lsdException w:name="table of figures" w:semiHidden="1" w:unhideWhenUsed="1"/>
-    <w:lsdException w:name="envelope address" w:semiHidden="1" w:unhideWhenUsed="1"/>
-    <w:lsdException w:name="envelope return" w:semiHidden="1" w:unhideWhenUsed="1"/>
-    <w:lsdException w:name="footnote reference" w:semiHidden="1" w:unhideWhenUsed="1"/>
-    <w:lsdException w:name="annotation reference" w:semiHidden="1" w:unhideWhenUsed="1"/>
-    <w:lsdException w:name="line number" w:semiHidden="1" w:unhideWhenUsed="1"/>
-    <w:lsdException w:name="page number" w:semiHidden="1" w:unhideWhenUsed="1"/>
-    <w:lsdException w:name="endnote reference" w:semiHidden="1" w:unhideWhenUsed="1"/>
-    <w:lsdException w:name="endnote text" w:semiHidden="1" w:unhideWhenUsed="1"/>
-    <w:lsdException w:name="table of authorities" w:semiHidden="1" w:unhideWhenUsed="1"/>
-    <w:lsdException w:name="macro" w:semiHidden="1" w:unhideWhenUsed="1"/>
-    <w:lsdException w:name="toa heading" w:semiHidden="1" w:unhideWhenUsed="1"/>
-    <w:lsdException w:name="List" w:semiHidden="1" w:unhideWhenUsed="1"/>
-    <w:lsdException w:name="List Bullet" w:semiHidden="1" w:unhideWhenUsed="1"/>
-    <w:lsdException w:name="List Number" w:semiHidden="1" w:unhideWhenUsed="1"/>
-    <w:lsdException w:name="List 2" w:semiHidden="1" w:unhideWhenUsed="1"/>
-    <w:lsdException w:name="List 3" w:semiHidden="1" w:unhideWhenUsed="1"/>
-    <w:lsdException w:name="List 4" w:semiHidden="1" w:unhideWhenUsed="1"/>
-    <w:lsdException w:name="List 5" w:semiHidden="1" w:unhideWhenUsed="1"/>
-    <w:lsdException w:name="List Bullet 2" w:semiHidden="1" w:unhideWhenUsed="1"/>
-    <w:lsdException w:name="List Bullet 3" w:semiHidden="1" w:unhideWhenUsed="1"/>
-    <w:lsdException w:name="List Bullet 4" w:semiHidden="1" w:unhideWhenUsed="1"/>
-    <w:lsdException w:name="List Number 2" w:semiHidden="1" w:unhideWhenUsed="1"/>
-    <w:lsdException w:name="List Number 3" w:semiHidden="1" w:unhideWhenUsed="1"/>
-    <w:lsdException w:name="Closing" w:semiHidden="1" w:unhideWhenUsed="1"/>
-    <w:lsdException w:name="Signature" w:semiHidden="1" w:unhideWhenUsed="1"/>
-    <w:lsdException w:name="Default Paragraph Font" w:semiHidden="1" w:unhideWhenUsed="1"/>
-    <w:lsdException w:name="Body Text" w:semiHidden="1" w:unhideWhenUsed="1"/>
-    <w:lsdException w:name="Body Text Indent" w:semiHidden="1" w:unhideWhenUsed="1"/>
-    <w:lsdException w:name="List Continue" w:semiHidden="1" w:unhideWhenUsed="1"/>
-    <w:lsdException w:name="List Continue 2" w:semiHidden="1" w:unhideWhenUsed="1"/>
-    <w:lsdException w:name="List Continue 3" w:semiHidden="1" w:unhideWhenUsed="1"/>
-    <w:lsdException w:name="List Continue 4" w:semiHidden="1" w:unhideWhenUsed="1"/>
-    <w:lsdException w:name="List Continue 5" w:semiHidden="1" w:unhideWhenUsed="1"/>
-    <w:lsdException w:name="Message Header" w:semiHidden="1" w:unhideWhenUsed="1"/>
-    <w:lsdException w:name="Salutation" w:semiHidden="1" w:unhideWhenUsed="1"/>
-    <w:lsdException w:name="Date" w:semiHidden="1" w:unhideWhenUsed="1"/>
-    <w:lsdException w:name="Body Text First Indent" w:semiHidden="1" w:unhideWhenUsed="1"/>
-    <w:lsdException w:name="Body Text First Indent 2" w:semiHidden="1" w:unhideWhenUsed="1"/>
-    <w:lsdException w:name="Note Heading" w:semiHidden="1" w:unhideWhenUsed="1"/>
-    <w:lsdException w:name="Body Text 2" w:semiHidden="1" w:unhideWhenUsed="1"/>
-    <w:lsdException w:name="Body Text 3" w:semiHidden="1" w:unhideWhenUsed="1"/>
-    <w:lsdException w:name="FollowedHyperlink" w:semiHidden="1" w:unhideWhenUsed="1"/>
-    <w:lsdException w:name="Document Map" w:semiHidden="1" w:unhideWhenUsed="1"/>
-    <w:lsdException w:name="Plain Text" w:semiHidden="1" w:unhideWhenUsed="1"/>
-    <w:lsdException w:name="E-mail Signature" w:semiHidden="1" w:unhideWhenUsed="1"/>
-    <w:lsdException w:name="HTML Top of Form" w:semiHidden="1" w:unhideWhenUsed="1"/>
-    <w:lsdException w:name="HTML Bottom of Form" w:semiHidden="1" w:unhideWhenUsed="1"/>
-    <w:lsdException w:name="Normal (Web)" w:semiHidden="1" w:unhideWhenUsed="1"/>
-    <w:lsdException w:name="HTML Acronym" w:semiHidden="1" w:unhideWhenUsed="1"/>
-    <w:lsdException w:name="HTML Address" w:semiHidden="1" w:unhideWhenUsed="1"/>
-    <w:lsdException w:name="HTML Cite" w:semiHidden="1" w:unhideWhenUsed="1"/>
-    <w:lsdException w:name="HTML Code" w:semiHidden="1" w:unhideWhenUsed="1"/>
-    <w:lsdException w:name="HTML Definition" w:semiHidden="1" w:unhideWhenUsed="1"/>
-    <w:lsdException w:name="HTML Keyboard" w:semiHidden="1" w:unhideWhenUsed="1"/>
-    <w:lsdException w:name="HTML Preformatted" w:semiHidden="1" w:unhideWhenUsed="1"/>
-    <w:lsdException w:name="HTML Sample" w:semiHidden="1" w:unhideWhenUsed="1"/>
-    <w:lsdException w:name="HTML Typewriter" w:semiHidden="1" w:unhideWhenUsed="1"/>
-    <w:lsdException w:name="HTML Variable" w:semiHidden="1" w:unhideWhenUsed="1"/>
-    <w:lsdException w:name="Normal Table" w:semiHidden="1" w:unhideWhenUsed="1"/>
-    <w:lsdException w:name="annotation subject" w:semiHidden="1" w:unhideWhenUsed="1"/>
-    <w:lsdException w:name="No List" w:semiHidden="1" w:unhideWhenUsed="1"/>
-    <w:lsdException w:name="Outline List 1" w:semiHidden="1" w:unhideWhenUsed="1"/>
-    <w:lsdException w:name="Outline List 2" w:semiHidden="1" w:unhideWhenUsed="1"/>
-    <w:lsdException w:name="Outline List 3" w:semiHidden="1" w:unhideWhenUsed="1"/>
-    <w:lsdException w:name="Table Simple 1" w:semiHidden="1" w:unhideWhenUsed="1"/>
-    <w:lsdException w:name="Table Simple 2" w:semiHidden="1" w:unhideWhenUsed="1"/>
-    <w:lsdException w:name="Table Simple 3" w:semiHidden="1" w:unhideWhenUsed="1"/>
-    <w:lsdException w:name="Table Classic 1" w:semiHidden="1" w:unhideWhenUsed="1"/>
-    <w:lsdException w:name="Table Classic 2" w:semiHidden="1" w:unhideWhenUsed="1"/>
-    <w:lsdException w:name="Table Classic 3" w:semiHidden="1" w:unhideWhenUsed="1"/>
-    <w:lsdException w:name="Table Classic 4" w:semiHidden="1" w:unhideWhenUsed="1"/>
-    <w:lsdException w:name="Table Colorful 1" w:semiHidden="1" w:unhideWhenUsed="1"/>
-    <w:lsdException w:name="Table Colorful 2" w:semiHidden="1" w:unhideWhenUsed="1"/>
-    <w:lsdException w:name="Table Colorful 3" w:semiHidden="1" w:unhideWhenUsed="1"/>
-    <w:lsdException w:name="Table Columns 1" w:semiHidden="1" w:unhideWhenUsed="1"/>
-    <w:lsdException w:name="Table Columns 2" w:semiHidden="1" w:unhideWhenUsed="1"/>
-    <w:lsdException w:name="Table Columns 3" w:semiHidden="1" w:unhideWhenUsed="1"/>
-    <w:lsdException w:name="Table Columns 4" w:semiHidden="1" w:unhideWhenUsed="1"/>
-    <w:lsdException w:name="Table Columns 5" w:semiHidden="1" w:unhideWhenUsed="1"/>
-    <w:lsdException w:name="Table Grid 1" w:semiHidden="1" w:unhideWhenUsed="1"/>
-    <w:lsdException w:name="Table Grid 2" w:semiHidden="1" w:unhideWhenUsed="1"/>
-    <w:lsdException w:name="Table Grid 3" w:semiHidden="1" w:unhideWhenUsed="1"/>
-    <w:lsdException w:name="Table Grid 4" w:semiHidden="1" w:unhideWhenUsed="1"/>
-    <w:lsdException w:name="Table Grid 5" w:semiHidden="1" w:unhideWhenUsed="1"/>
-    <w:lsdException w:name="Table Grid 6" w:semiHidden="1" w:unhideWhenUsed="1"/>
-    <w:lsdException w:name="Table Grid 7" w:semiHidden="1" w:unhideWhenUsed="1"/>
-    <w:lsdException w:name="Table Grid 8" w:semiHidden="1" w:unhideWhenUsed="1"/>
-    <w:lsdException w:name="Table List 1" w:semiHidden="1" w:unhideWhenUsed="1"/>
-    <w:lsdException w:name="Table List 2" w:semiHidden="1" w:unhideWhenUsed="1"/>
-    <w:lsdException w:name="Table List 3" w:semiHidden="1" w:unhideWhenUsed="1"/>
-    <w:lsdException w:name="Table List 4" w:semiHidden="1" w:unhideWhenUsed="1"/>
-    <w:lsdException w:name="Table List 5" w:semiHidden="1" w:unhideWhenUsed="1"/>
-    <w:lsdException w:name="Table List 6" w:semiHidden="1" w:unhideWhenUsed="1"/>
-    <w:lsdException w:name="Table List 7" w:semiHidden="1" w:unhideWhenUsed="1"/>
-    <w:lsdException w:name="Table List 8" w:semiHidden="1" w:unhideWhenUsed="1"/>
-    <w:lsdException w:name="Table 3D effects 1" w:semiHidden="1" w:unhideWhenUsed="1"/>
-    <w:lsdException w:name="Table 3D effects 2" w:semiHidden="1" w:unhideWhenUsed="1"/>
-    <w:lsdException w:name="Table 3D effects 3" w:semiHidden="1" w:unhideWhenUsed="1"/>
-    <w:lsdException w:name="Table Contemporary" w:semiHidden="1" w:unhideWhenUsed="1"/>
-    <w:lsdException w:name="Table Elegant" w:semiHidden="1" w:unhideWhenUsed="1"/>
-    <w:lsdException w:name="Table Professional" w:semiHidden="1" w:unhideWhenUsed="1"/>
-    <w:lsdException w:name="Table Subtle 1" w:semiHidden="1" w:unhideWhenUsed="1"/>
-    <w:lsdException w:name="Table Subtle 2" w:semiHidden="1" w:unhideWhenUsed="1"/>
-    <w:lsdException w:name="Table Web 1" w:semiHidden="1" w:unhideWhenUsed="1"/>
-    <w:lsdException w:name="Table Web 2" w:semiHidden="1" w:unhideWhenUsed="1"/>
-    <w:lsdException w:name="Table Web 3" w:semiHidden="1" w:unhideWhenUsed="1"/>
-    <w:lsdException w:name="Balloon Text" w:semiHidden="1" w:unhideWhenUsed="1"/>
-    <w:lsdException w:name="Table Theme" w:semiHidden="1" w:unhideWhenUsed="1"/>
-    <w:lsdException w:name="Placeholder Text" w:semiHidden="1"/>
-    <w:lsdException w:name="Light Shading"/>
-    <w:lsdException w:name="Light List"/>
-    <w:lsdException w:name="Light Grid"/>
-    <w:lsdException w:name="Medium Shading 1"/>
-    <w:lsdException w:name="Medium Shading 2"/>
-    <w:lsdException w:name="Medium List 1"/>
-    <w:lsdException w:name="Medium List 2"/>
-    <w:lsdException w:name="Medium Grid 1"/>
-    <w:lsdException w:name="Medium Grid 2"/>
-    <w:lsdException w:name="Medium Grid 3"/>
-    <w:lsdException w:name="Dark List"/>
-    <w:lsdException w:name="Colorful Shading"/>
-    <w:lsdException w:name="Colorful List"/>
-    <w:lsdException w:name="Colorful Grid"/>
-    <w:lsdException w:name="Light Shading Accent 1"/>
-    <w:lsdException w:name="Light List Accent 1"/>
-    <w:lsdException w:name="Light Grid Accent 1"/>
-    <w:lsdException w:name="Medium Shading 1 Accent 1"/>
-    <w:lsdException w:name="Medium Shading 2 Accent 1"/>
-    <w:lsdException w:name="Medium List 1 Accent 1"/>
-    <w:lsdException w:name="Revision" w:semiHidden="1"/>
-    <w:lsdException w:name="Medium List 2 Accent 1"/>
-    <w:lsdException w:name="Medium Grid 1 Accent 1"/>
-    <w:lsdException w:name="Medium Grid 2 Accent 1"/>
-    <w:lsdException w:name="Medium Grid 3 Accent 1"/>
-    <w:lsdException w:name="Dark List Accent 1"/>
-    <w:lsdException w:name="Colorful Shading Accent 1"/>
-    <w:lsdException w:name="Colorful List Accent 1"/>
-    <w:lsdException w:name="Colorful Grid Accent 1"/>
-    <w:lsdException w:name="Light Shading Accent 2"/>
-    <w:lsdException w:name="Light List Accent 2"/>
-    <w:lsdException w:name="Light Grid Accent 2"/>
-    <w:lsdException w:name="Medium Shading 1 Accent 2"/>
-    <w:lsdException w:name="Medium Shading 2 Accent 2"/>
-    <w:lsdException w:name="Medium List 1 Accent 2"/>
-    <w:lsdException w:name="Medium List 2 Accent 2"/>
-    <w:lsdException w:name="Medium Grid 1 Accent 2"/>
-    <w:lsdException w:name="Medium Grid 2 Accent 2"/>
-    <w:lsdException w:name="Medium Grid 3 Accent 2"/>
-    <w:lsdException w:name="Dark List Accent 2"/>
-    <w:lsdException w:name="Colorful Shading Accent 2"/>
-    <w:lsdException w:name="Colorful List Accent 2"/>
-    <w:lsdException w:name="Colorful Grid Accent 2"/>
-    <w:lsdException w:name="Light Shading Accent 3"/>
-    <w:lsdException w:name="Light List Accent 3"/>
-    <w:lsdException w:name="Light Grid Accent 3"/>
-    <w:lsdException w:name="Medium Shading 1 Accent 3"/>
-    <w:lsdException w:name="Medium Shading 2 Accent 3"/>
-    <w:lsdException w:name="Medium List 1 Accent 3"/>
-    <w:lsdException w:name="Medium List 2 Accent 3"/>
-    <w:lsdException w:name="Medium Grid 1 Accent 3"/>
-    <w:lsdException w:name="Medium Grid 2 Accent 3"/>
-    <w:lsdException w:name="Medium Grid 3 Accent 3"/>
-    <w:lsdException w:name="Dark List Accent 3"/>
-    <w:lsdException w:name="Colorful Shading Accent 3"/>
-    <w:lsdException w:name="Colorful List Accent 3"/>
-    <w:lsdException w:name="Colorful Grid Accent 3"/>
-    <w:lsdException w:name="Light Shading Accent 4"/>
-    <w:lsdException w:name="Light List Accent 4"/>
-    <w:lsdException w:name="Light Grid Accent 4"/>
-    <w:lsdException w:name="Medium Shading 1 Accent 4"/>
-    <w:lsdException w:name="Medium Shading 2 Accent 4"/>
-    <w:lsdException w:name="Medium List 1 Accent 4"/>
-    <w:lsdException w:name="Medium List 2 Accent 4"/>
-    <w:lsdException w:name="Medium Grid 1 Accent 4"/>
-    <w:lsdException w:name="Medium Grid 2 Accent 4"/>
-    <w:lsdException w:name="Medium Grid 3 Accent 4"/>
-    <w:lsdException w:name="Dark List Accent 4"/>
-    <w:lsdException w:name="Colorful Shading Accent 4"/>
-    <w:lsdException w:name="Colorful List Accent 4"/>
-    <w:lsdException w:name="Colorful Grid Accent 4"/>
-    <w:lsdException w:name="Light Shading Accent 5"/>
-    <w:lsdException w:name="Light List Accent 5"/>
-    <w:lsdException w:name="Light Grid Accent 5"/>
-    <w:lsdException w:name="Medium Shading 1 Accent 5"/>
-    <w:lsdException w:name="Medium Shading 2 Accent 5"/>
-    <w:lsdException w:name="Medium List 1 Accent 5"/>
-    <w:lsdException w:name="Medium List 2 Accent 5"/>
-    <w:lsdException w:name="Medium Grid 1 Accent 5"/>
-    <w:lsdException w:name="Medium Grid 2 Accent 5"/>
-    <w:lsdException w:name="Medium Grid 3 Accent 5"/>
-    <w:lsdException w:name="Dark List Accent 5"/>
-    <w:lsdException w:name="Colorful Shading Accent 5"/>
-    <w:lsdException w:name="Colorful List Accent 5"/>
-    <w:lsdException w:name="Colorful Grid Accent 5"/>
-    <w:lsdException w:name="Light Shading Accent 6"/>
-    <w:lsdException w:name="Light List Accent 6"/>
-    <w:lsdException w:name="Light Grid Accent 6"/>
-    <w:lsdException w:name="Medium Shading 1 Accent 6"/>
-    <w:lsdException w:name="Medium Shading 2 Accent 6"/>
-    <w:lsdException w:name="Medium List 1 Accent 6"/>
-    <w:lsdException w:name="Medium List 2 Accent 6"/>
-    <w:lsdException w:name="Medium Grid 1 Accent 6"/>
-    <w:lsdException w:name="Medium Grid 2 Accent 6"/>
-    <w:lsdException w:name="Medium Grid 3 Accent 6"/>
-    <w:lsdException w:name="Dark List Accent 6"/>
-    <w:lsdException w:name="Colorful Shading Accent 6"/>
-    <w:lsdException w:name="Colorful List Accent 6"/>
-    <w:lsdException w:name="Colorful Grid Accent 6"/>
-    <w:lsdException w:name="Bibliography" w:semiHidden="1" w:unhideWhenUsed="1"/>
-    <w:lsdException w:name="TOC Heading" w:semiHidden="1" w:unhideWhenUsed="1"/>
-    <w:lsdException w:name="Grid Table 4" w:uiPriority="49"/>
-    <w:lsdException w:name="Grid Table 5 Dark" w:uiPriority="50"/>
-    <w:lsdException w:name="Grid Table 6 Colorful" w:uiPriority="51"/>
-    <w:lsdException w:name="Grid Table 7 Colorful" w:uiPriority="52"/>
-    <w:lsdException w:name="Grid Table 1 Light Accent 1" w:uiPriority="46"/>
-    <w:lsdException w:name="Grid Table 2 Accent 1" w:uiPriority="47"/>
-    <w:lsdException w:name="Grid Table 3 Accent 1" w:uiPriority="48"/>
-    <w:lsdException w:name="Grid Table 4 Accent 1" w:uiPriority="49"/>
-    <w:lsdException w:name="Grid Table 5 Dark Accent 1" w:uiPriority="50"/>
-    <w:lsdException w:name="Grid Table 6 Colorful Accent 1" w:uiPriority="51"/>
-    <w:lsdException w:name="Grid Table 7 Colorful Accent 1" w:uiPriority="52"/>
-    <w:lsdException w:name="Grid Table 1 Light Accent 2" w:uiPriority="46"/>
-    <w:lsdException w:name="Grid Table 2 Accent 2" w:uiPriority="47"/>
-    <w:lsdException w:name="Grid Table 3 Accent 2" w:uiPriority="48"/>
-    <w:lsdException w:name="Grid Table 4 Accent 2" w:uiPriority="49"/>
-    <w:lsdException w:name="Grid Table 5 Dark Accent 2" w:uiPriority="50"/>
-    <w:lsdException w:name="Grid Table 6 Colorful Accent 2" w:uiPriority="51"/>
-    <w:lsdException w:name="Grid Table 7 Colorful Accent 2" w:uiPriority="52"/>
-    <w:lsdException w:name="Grid Table 1 Light Accent 3" w:uiPriority="46"/>
-    <w:lsdException w:name="Grid Table 2 Accent 3" w:uiPriority="47"/>
-    <w:lsdException w:name="Grid Table 3 Accent 3" w:uiPriority="48"/>
-    <w:lsdException w:name="Grid Table 4 Accent 3" w:uiPriority="49"/>
-    <w:lsdException w:name="Grid Table 5 Dark Accent 3" w:uiPriority="50"/>
-    <w:lsdException w:name="Grid Table 6 Colorful Accent 3" w:uiPriority="51"/>
-    <w:lsdException w:name="Grid Table 7 Colorful Accent 3" w:uiPriority="52"/>
-    <w:lsdException w:name="Grid Table 1 Light Accent 4" w:uiPriority="46"/>
-    <w:lsdException w:name="Grid Table 2 Accent 4" w:uiPriority="47"/>
-    <w:lsdException w:name="Grid Table 3 Accent 4" w:uiPriority="48"/>
-    <w:lsdException w:name="Grid Table 4 Accent 4" w:uiPriority="49"/>
-    <w:lsdException w:name="Grid Table 5 Dark Accent 4" w:uiPriority="50"/>
-    <w:lsdException w:name="Grid Table 6 Colorful Accent 4" w:uiPriority="51"/>
-    <w:lsdException w:name="Grid Table 7 Colorful Accent 4" w:uiPriority="52"/>
-    <w:lsdException w:name="Grid Table 1 Light Accent 5" w:uiPriority="46"/>
-    <w:lsdException w:name="Grid Table 2 Accent 5" w:uiPriority="47"/>
-    <w:lsdException w:name="Grid Table 3 Accent 5" w:uiPriority="48"/>
-    <w:lsdException w:name="Grid Table 4 Accent 5" w:uiPriority="49"/>
-    <w:lsdException w:name="Grid Table 5 Dark Accent 5" w:uiPriority="50"/>
-    <w:lsdException w:name="Grid Table 6 Colorful Accent 5" w:uiPriority="51"/>
-    <w:lsdException w:name="Grid Table 7 Colorful Accent 5" w:uiPriority="52"/>
-    <w:lsdException w:name="Grid Table 1 Light Accent 6" w:uiPriority="46"/>
-    <w:lsdException w:name="Grid Table 2 Accent 6" w:uiPriority="47"/>
-    <w:lsdException w:name="Grid Table 3 Accent 6" w:uiPriority="48"/>
-    <w:lsdException w:name="Grid Table 4 Accent 6" w:uiPriority="49"/>
-    <w:lsdException w:name="Grid Table 5 Dark Accent 6" w:uiPriority="50"/>
-    <w:lsdException w:name="Grid Table 6 Colorful Accent 6" w:uiPriority="51"/>
-    <w:lsdException w:name="Grid Table 7 Colorful Accent 6" w:uiPriority="52"/>
-    <w:lsdException w:name="List Table 1 Light" w:uiPriority="46"/>
-    <w:lsdException w:name="List Table 2" w:uiPriority="47"/>
-    <w:lsdException w:name="List Table 3" w:uiPriority="48"/>
-    <w:lsdException w:name="List Table 4" w:uiPriority="49"/>
-    <w:lsdException w:name="List Table 5 Dark" w:uiPriority="50"/>
-    <w:lsdException w:name="List Table 6 Colorful" w:uiPriority="51"/>
-    <w:lsdException w:name="List Table 7 Colorful" w:uiPriority="52"/>
-    <w:lsdException w:name="List Table 1 Light Accent 1" w:uiPriority="46"/>
-    <w:lsdException w:name="List Table 2 Accent 1" w:uiPriority="47"/>
-    <w:lsdException w:name="List Table 3 Accent 1" w:uiPriority="48"/>
-    <w:lsdException w:name="List Table 4 Accent 1" w:uiPriority="49"/>
-    <w:lsdException w:name="List Table 5 Dark Accent 1" w:uiPriority="50"/>
-    <w:lsdException w:name="List Table 6 Colorful Accent 1" w:uiPriority="51"/>
-    <w:lsdException w:name="List Table 7 Colorful Accent 1" w:uiPriority="52"/>
-    <w:lsdException w:name="List Table 1 Light Accent 2" w:uiPriority="46"/>
-    <w:lsdException w:name="List Table 2 Accent 2" w:uiPriority="47"/>
-    <w:lsdException w:name="List Table 3 Accent 2" w:uiPriority="48"/>
-    <w:lsdException w:name="List Table 4 Accent 2" w:uiPriority="49"/>
-    <w:lsdException w:name="List Table 5 Dark Accent 2" w:uiPriority="50"/>
-    <w:lsdException w:name="List Table 6 Colorful Accent 2" w:uiPriority="51"/>
-    <w:lsdException w:name="List Table 7 Colorful Accent 2" w:uiPriority="52"/>
-    <w:lsdException w:name="List Table 1 Light Accent 3" w:uiPriority="46"/>
-    <w:lsdException w:name="List Table 2 Accent 3" w:uiPriority="47"/>
-    <w:lsdException w:name="List Table 3 Accent 3" w:uiPriority="48"/>
-    <w:lsdException w:name="List Table 4 Accent 3" w:uiPriority="49"/>
-    <w:lsdException w:name="List Table 5 Dark Accent 3" w:uiPriority="50"/>
-    <w:lsdException w:name="List Table 6 Colorful Accent 3" w:uiPriority="51"/>
-    <w:lsdException w:name="List Table 7 Colorful Accent 3" w:uiPriority="52"/>
-    <w:lsdException w:name="List Table 1 Light Accent 4" w:uiPriority="46"/>
-    <w:lsdException w:name="List Table 2 Accent 4" w:uiPriority="47"/>
-    <w:lsdException w:name="List Table 3 Accent 4" w:uiPriority="48"/>
-    <w:lsdException w:name="List Table 4 Accent 4" w:uiPriority="49"/>
-    <w:lsdException w:name="List Table 5 Dark Accent 4" w:uiPriority="50"/>
-    <w:lsdException w:name="List Table 6 Colorful Accent 4" w:uiPriority="51"/>
-    <w:lsdException w:name="List Table 7 Colorful Accent 4" w:uiPriority="52"/>
-    <w:lsdException w:name="List Table 1 Light Accent 5" w:uiPriority="46"/>
-    <w:lsdException w:name="List Table 2 Accent 5" w:uiPriority="47"/>
-    <w:lsdException w:name="List Table 3 Accent 5" w:uiPriority="48"/>
-    <w:lsdException w:name="List Table 4 Accent 5" w:uiPriority="49"/>
-    <w:lsdException w:name="List Table 5 Dark Accent 5" w:uiPriority="50"/>
-    <w:lsdException w:name="List Table 6 Colorful Accent 5" w:uiPriority="51"/>
-    <w:lsdException w:name="List Table 7 Colorful Accent 5" w:uiPriority="52"/>
-    <w:lsdException w:name="List Table 1 Light Accent 6" w:uiPriority="46"/>
-    <w:lsdException w:name="List Table 2 Accent 6" w:uiPriority="47"/>
-    <w:lsdException w:name="List Table 3 Accent 6" w:uiPriority="48"/>
-    <w:lsdException w:name="List Table 4 Accent 6" w:uiPriority="49"/>
-    <w:lsdException w:name="List Table 5 Dark Accent 6" w:uiPriority="50"/>
-    <w:lsdException w:name="List Table 6 Colorful Accent 6" w:uiPriority="51"/>
-    <w:lsdException w:name="List Table 7 Colorful Accent 6" w:uiPriority="52"/>
-    <w:lsdException w:name="Mention" w:semiHidden="1" w:uiPriority="99" w:unhideWhenUsed="1"/>
+  <w:latentStyles w:defLockedState="0" w:defUIPriority="0" w:defSemiHidden="1" w:defUnhideWhenUsed="0" w:defQFormat="0" w:count="267">
+    <w:lsdException w:name="Normal" w:semiHidden="0"/>
+    <w:lsdException w:name="heading 1" w:semiHidden="0"/>
+    <w:lsdException w:name="heading 2" w:semiHidden="0"/>
+    <w:lsdException w:name="heading 3" w:semiHidden="0"/>
+    <w:lsdException w:name="heading 4" w:semiHidden="0"/>
+    <w:lsdException w:name="heading 5" w:semiHidden="0"/>
+    <w:lsdException w:name="heading 6" w:semiHidden="0"/>
+    <w:lsdException w:name="heading 7" w:semiHidden="0"/>
+    <w:lsdException w:name="heading 8" w:semiHidden="0"/>
+    <w:lsdException w:name="heading 9" w:unhideWhenUsed="1"/>
+    <w:lsdException w:name="index 1" w:semiHidden="0"/>
+    <w:lsdException w:name="index 2" w:semiHidden="0"/>
+    <w:lsdException w:name="index 3" w:semiHidden="0"/>
+    <w:lsdException w:name="index 4" w:semiHidden="0"/>
+    <w:lsdException w:name="index 5" w:semiHidden="0"/>
+    <w:lsdException w:name="index 6" w:unhideWhenUsed="1"/>
+    <w:lsdException w:name="index 7" w:unhideWhenUsed="1"/>
+    <w:lsdException w:name="index 8" w:unhideWhenUsed="1"/>
+    <w:lsdException w:name="index 9" w:unhideWhenUsed="1"/>
+    <w:lsdException w:name="toc 1" w:unhideWhenUsed="1"/>
+    <w:lsdException w:name="toc 2" w:unhideWhenUsed="1"/>
+    <w:lsdException w:name="toc 3" w:unhideWhenUsed="1"/>
+    <w:lsdException w:name="toc 4" w:unhideWhenUsed="1"/>
+    <w:lsdException w:name="toc 5" w:unhideWhenUsed="1"/>
+    <w:lsdException w:name="toc 6" w:unhideWhenUsed="1"/>
+    <w:lsdException w:name="toc 7" w:unhideWhenUsed="1"/>
+    <w:lsdException w:name="toc 8" w:unhideWhenUsed="1"/>
+    <w:lsdException w:name="toc 9" w:unhideWhenUsed="1"/>
+    <w:lsdException w:name="Normal Indent" w:unhideWhenUsed="1"/>
+    <w:lsdException w:name="footnote text" w:unhideWhenUsed="1"/>
+    <w:lsdException w:name="annotation text" w:unhideWhenUsed="1"/>
+    <w:lsdException w:name="header" w:unhideWhenUsed="1"/>
+    <w:lsdException w:name="footer" w:unhideWhenUsed="1"/>
+    <w:lsdException w:name="index heading" w:unhideWhenUsed="1"/>
+    <w:lsdException w:name="caption" w:unhideWhenUsed="1"/>
+    <w:lsdException w:name="table of figures" w:unhideWhenUsed="1"/>
+    <w:lsdException w:name="envelope address" w:unhideWhenUsed="1"/>
+    <w:lsdException w:name="envelope return" w:unhideWhenUsed="1"/>
+    <w:lsdException w:name="footnote reference" w:unhideWhenUsed="1"/>
+    <w:lsdException w:name="annotation reference" w:unhideWhenUsed="1"/>
+    <w:lsdException w:name="line number" w:unhideWhenUsed="1"/>
+    <w:lsdException w:name="page number" w:unhideWhenUsed="1"/>
+    <w:lsdException w:name="endnote reference" w:unhideWhenUsed="1"/>
+    <w:lsdException w:name="endnote text" w:unhideWhenUsed="1"/>
+    <w:lsdException w:name="table of authorities" w:unhideWhenUsed="1"/>
+    <w:lsdException w:name="macro" w:unhideWhenUsed="1"/>
+    <w:lsdException w:name="toa heading" w:unhideWhenUsed="1"/>
+    <w:lsdException w:name="List" w:unhideWhenUsed="1"/>
+    <w:lsdException w:name="List Bullet" w:unhideWhenUsed="1"/>
+    <w:lsdException w:name="List Number" w:unhideWhenUsed="1"/>
+    <w:lsdException w:name="List 2" w:unhideWhenUsed="1"/>
+    <w:lsdException w:name="List 3" w:unhideWhenUsed="1"/>
+    <w:lsdException w:name="List 4" w:unhideWhenUsed="1"/>
+    <w:lsdException w:name="List 5" w:unhideWhenUsed="1"/>
+    <w:lsdException w:name="List Bullet 2" w:unhideWhenUsed="1"/>
+    <w:lsdException w:name="List Bullet 3" w:unhideWhenUsed="1"/>
+    <w:lsdException w:name="List Bullet 4" w:unhideWhenUsed="1"/>
+    <w:lsdException w:name="List Bullet 5" w:semiHidden="0"/>
+    <w:lsdException w:name="List Number 2" w:unhideWhenUsed="1"/>
+    <w:lsdException w:name="List Number 3" w:unhideWhenUsed="1"/>
+    <w:lsdException w:name="List Number 4" w:semiHidden="0"/>
+    <w:lsdException w:name="List Number 5" w:semiHidden="0"/>
+    <w:lsdException w:name="Title" w:semiHidden="0"/>
+    <w:lsdException w:name="Closing" w:unhideWhenUsed="1"/>
+    <w:lsdException w:name="Signature" w:unhideWhenUsed="1"/>
+    <w:lsdException w:name="Default Paragraph Font" w:unhideWhenUsed="1"/>
+    <w:lsdException w:name="Body Text" w:unhideWhenUsed="1"/>
+    <w:lsdException w:name="Body Text Indent" w:unhideWhenUsed="1"/>
+    <w:lsdException w:name="List Continue" w:unhideWhenUsed="1"/>
+    <w:lsdException w:name="List Continue 2" w:unhideWhenUsed="1"/>
+    <w:lsdException w:name="List Continue 3" w:unhideWhenUsed="1"/>
+    <w:lsdException w:name="List Continue 4" w:unhideWhenUsed="1"/>
+    <w:lsdException w:name="List Continue 5" w:unhideWhenUsed="1"/>
+    <w:lsdException w:name="Message Header" w:unhideWhenUsed="1"/>
+    <w:lsdException w:name="Subtitle" w:semiHidden="0"/>
+    <w:lsdException w:name="Salutation" w:unhideWhenUsed="1"/>
+    <w:lsdException w:name="Date" w:unhideWhenUsed="1"/>
+    <w:lsdException w:name="Body Text First Indent" w:unhideWhenUsed="1"/>
+    <w:lsdException w:name="Body Text First Indent 2" w:unhideWhenUsed="1"/>
+    <w:lsdException w:name="Note Heading" w:unhideWhenUsed="1"/>
+    <w:lsdException w:name="Body Text 2" w:unhideWhenUsed="1"/>
+    <w:lsdException w:name="Body Text 3" w:unhideWhenUsed="1"/>
+    <w:lsdException w:name="Body Text Indent 2" w:semiHidden="0"/>
+    <w:lsdException w:name="Body Text Indent 3" w:semiHidden="0"/>
+    <w:lsdException w:name="Block Text" w:semiHidden="0"/>
+    <w:lsdException w:name="Hyperlink" w:semiHidden="0"/>
+    <w:lsdException w:name="FollowedHyperlink" w:unhideWhenUsed="1"/>
+    <w:lsdException w:name="Strong" w:semiHidden="0"/>
+    <w:lsdException w:name="Emphasis" w:semiHidden="0"/>
+    <w:lsdException w:name="Document Map" w:unhideWhenUsed="1"/>
+    <w:lsdException w:name="Plain Text" w:unhideWhenUsed="1"/>
+    <w:lsdException w:name="E-mail Signature" w:unhideWhenUsed="1"/>
+    <w:lsdException w:name="HTML Top of Form" w:unhideWhenUsed="1"/>
+    <w:lsdException w:name="HTML Bottom of Form" w:unhideWhenUsed="1"/>
+    <w:lsdException w:name="Normal (Web)" w:unhideWhenUsed="1"/>
+    <w:lsdException w:name="HTML Acronym" w:unhideWhenUsed="1"/>
+    <w:lsdException w:name="HTML Address" w:unhideWhenUsed="1"/>
+    <w:lsdException w:name="HTML Cite" w:unhideWhenUsed="1"/>
+    <w:lsdException w:name="HTML Code" w:unhideWhenUsed="1"/>
+    <w:lsdException w:name="HTML Definition" w:unhideWhenUsed="1"/>
+    <w:lsdException w:name="HTML Keyboard" w:unhideWhenUsed="1"/>
+    <w:lsdException w:name="HTML Preformatted" w:unhideWhenUsed="1"/>
+    <w:lsdException w:name="HTML Sample" w:unhideWhenUsed="1"/>
+    <w:lsdException w:name="HTML Typewriter" w:unhideWhenUsed="1"/>
+    <w:lsdException w:name="HTML Variable" w:unhideWhenUsed="1"/>
+    <w:lsdException w:name="Normal Table" w:unhideWhenUsed="1"/>
+    <w:lsdException w:name="annotation subject" w:unhideWhenUsed="1"/>
+    <w:lsdException w:name="No List" w:unhideWhenUsed="1"/>
+    <w:lsdException w:name="Outline List 1" w:unhideWhenUsed="1"/>
+    <w:lsdException w:name="Outline List 2" w:unhideWhenUsed="1"/>
+    <w:lsdException w:name="Outline List 3" w:unhideWhenUsed="1"/>
+    <w:lsdException w:name="Table Simple 1" w:unhideWhenUsed="1"/>
+    <w:lsdException w:name="Table Simple 2" w:unhideWhenUsed="1"/>
+    <w:lsdException w:name="Table Simple 3" w:unhideWhenUsed="1"/>
+    <w:lsdException w:name="Table Classic 1" w:unhideWhenUsed="1"/>
+    <w:lsdException w:name="Table Classic 2" w:unhideWhenUsed="1"/>
+    <w:lsdException w:name="Table Classic 3" w:unhideWhenUsed="1"/>
+    <w:lsdException w:name="Table Classic 4" w:unhideWhenUsed="1"/>
+    <w:lsdException w:name="Table Colorful 1" w:unhideWhenUsed="1"/>
+    <w:lsdException w:name="Table Colorful 2" w:unhideWhenUsed="1"/>
+    <w:lsdException w:name="Table Colorful 3" w:unhideWhenUsed="1"/>
+    <w:lsdException w:name="Table Columns 1" w:unhideWhenUsed="1"/>
+    <w:lsdException w:name="Table Columns 2" w:unhideWhenUsed="1"/>
+    <w:lsdException w:name="Table Columns 3" w:unhideWhenUsed="1"/>
+    <w:lsdException w:name="Table Columns 4" w:unhideWhenUsed="1"/>
+    <w:lsdException w:name="Table Columns 5" w:unhideWhenUsed="1"/>
+    <w:lsdException w:name="Table Grid 1" w:unhideWhenUsed="1"/>
+    <w:lsdException w:name="Table Grid 2" w:unhideWhenUsed="1"/>
+    <w:lsdException w:name="Table Grid 3" w:unhideWhenUsed="1"/>
+    <w:lsdException w:name="Table Grid 4" w:unhideWhenUsed="1"/>
+    <w:lsdException w:name="Table Grid 5" w:unhideWhenUsed="1"/>
+    <w:lsdException w:name="Table Grid 6" w:unhideWhenUsed="1"/>
+    <w:lsdException w:name="Table Grid 7" w:unhideWhenUsed="1"/>
+    <w:lsdException w:name="Table Grid 8" w:unhideWhenUsed="1"/>
+    <w:lsdException w:name="Table List 1" w:unhideWhenUsed="1"/>
+    <w:lsdException w:name="Table List 2" w:unhideWhenUsed="1"/>
+    <w:lsdException w:name="Table List 3" w:unhideWhenUsed="1"/>
+    <w:lsdException w:name="Table List 4" w:unhideWhenUsed="1"/>
+    <w:lsdException w:name="Table List 5" w:unhideWhenUsed="1"/>
+    <w:lsdException w:name="Table List 6" w:unhideWhenUsed="1"/>
+    <w:lsdException w:name="Table List 7" w:unhideWhenUsed="1"/>
+    <w:lsdException w:name="Table List 8" w:unhideWhenUsed="1"/>
+    <w:lsdException w:name="Table 3D effects 1" w:unhideWhenUsed="1"/>
+    <w:lsdException w:name="Table 3D effects 2" w:unhideWhenUsed="1"/>
+    <w:lsdException w:name="Table 3D effects 3" w:unhideWhenUsed="1"/>
+    <w:lsdException w:name="Table Contemporary" w:unhideWhenUsed="1"/>
+    <w:lsdException w:name="Table Elegant" w:unhideWhenUsed="1"/>
+    <w:lsdException w:name="Table Professional" w:unhideWhenUsed="1"/>
+    <w:lsdException w:name="Table Subtle 1" w:unhideWhenUsed="1"/>
+    <w:lsdException w:name="Table Subtle 2" w:unhideWhenUsed="1"/>
+    <w:lsdException w:name="Table Web 1" w:unhideWhenUsed="1"/>
+    <w:lsdException w:name="Table Web 2" w:unhideWhenUsed="1"/>
+    <w:lsdException w:name="Table Web 3" w:unhideWhenUsed="1"/>
+    <w:lsdException w:name="Balloon Text" w:unhideWhenUsed="1"/>
+    <w:lsdException w:name="Table Grid" w:semiHidden="0"/>
+    <w:lsdException w:name="Table Theme" w:unhideWhenUsed="1"/>
+    <w:lsdException w:name="No Spacing" w:semiHidden="0"/>
+    <w:lsdException w:name="Light Shading" w:semiHidden="0"/>
+    <w:lsdException w:name="Light List" w:semiHidden="0"/>
+    <w:lsdException w:name="Light Grid" w:semiHidden="0"/>
+    <w:lsdException w:name="Medium Shading 1" w:semiHidden="0"/>
+    <w:lsdException w:name="Medium Shading 2" w:semiHidden="0"/>
+    <w:lsdException w:name="Medium List 1" w:semiHidden="0"/>
+    <w:lsdException w:name="Medium List 2" w:semiHidden="0"/>
+    <w:lsdException w:name="Medium Grid 1" w:semiHidden="0"/>
+    <w:lsdException w:name="Medium Grid 2" w:semiHidden="0"/>
+    <w:lsdException w:name="Medium Grid 3" w:semiHidden="0"/>
+    <w:lsdException w:name="Dark List" w:semiHidden="0"/>
+    <w:lsdException w:name="Colorful Shading" w:semiHidden="0"/>
+    <w:lsdException w:name="Colorful List" w:semiHidden="0"/>
+    <w:lsdException w:name="Colorful Grid" w:semiHidden="0"/>
+    <w:lsdException w:name="Light Shading Accent 1" w:semiHidden="0"/>
+    <w:lsdException w:name="Light List Accent 1" w:semiHidden="0"/>
+    <w:lsdException w:name="Light Grid Accent 1" w:semiHidden="0"/>
+    <w:lsdException w:name="Medium Shading 1 Accent 1" w:semiHidden="0"/>
+    <w:lsdException w:name="Medium Shading 2 Accent 1" w:semiHidden="0"/>
+    <w:lsdException w:name="Medium List 1 Accent 1" w:semiHidden="0"/>
+    <w:lsdException w:name="List Paragraph" w:semiHidden="0"/>
+    <w:lsdException w:name="Quote" w:semiHidden="0"/>
+    <w:lsdException w:name="Intense Quote" w:semiHidden="0"/>
+    <w:lsdException w:name="Medium List 2 Accent 1" w:semiHidden="0"/>
+    <w:lsdException w:name="Medium Grid 1 Accent 1" w:semiHidden="0"/>
+    <w:lsdException w:name="Medium Grid 2 Accent 1" w:semiHidden="0"/>
+    <w:lsdException w:name="Medium Grid 3 Accent 1" w:semiHidden="0"/>
+    <w:lsdException w:name="Dark List Accent 1" w:semiHidden="0"/>
+    <w:lsdException w:name="Colorful Shading Accent 1" w:semiHidden="0"/>
+    <w:lsdException w:name="Colorful List Accent 1" w:semiHidden="0"/>
+    <w:lsdException w:name="Colorful Grid Accent 1" w:semiHidden="0"/>
+    <w:lsdException w:name="Light Shading Accent 2" w:semiHidden="0"/>
+    <w:lsdException w:name="Light List Accent 2" w:semiHidden="0"/>
+    <w:lsdException w:name="Light Grid Accent 2" w:semiHidden="0"/>
+    <w:lsdException w:name="Medium Shading 1 Accent 2" w:semiHidden="0"/>
+    <w:lsdException w:name="Medium Shading 2 Accent 2" w:semiHidden="0"/>
+    <w:lsdException w:name="Medium List 1 Accent 2" w:semiHidden="0"/>
+    <w:lsdException w:name="Medium List 2 Accent 2" w:semiHidden="0"/>
+    <w:lsdException w:name="Medium Grid 1 Accent 2" w:semiHidden="0"/>
+    <w:lsdException w:name="Medium Grid 2 Accent 2" w:semiHidden="0"/>
+    <w:lsdException w:name="Medium Grid 3 Accent 2" w:semiHidden="0"/>
+    <w:lsdException w:name="Dark List Accent 2" w:semiHidden="0"/>
+    <w:lsdException w:name="Colorful Shading Accent 2" w:semiHidden="0"/>
+    <w:lsdException w:name="Colorful List Accent 2" w:semiHidden="0"/>
+    <w:lsdException w:name="Colorful Grid Accent 2" w:semiHidden="0"/>
+    <w:lsdException w:name="Light Shading Accent 3" w:semiHidden="0"/>
+    <w:lsdException w:name="Light List Accent 3" w:semiHidden="0"/>
+    <w:lsdException w:name="Light Grid Accent 3" w:semiHidden="0"/>
+    <w:lsdException w:name="Medium Shading 1 Accent 3" w:semiHidden="0"/>
+    <w:lsdException w:name="Medium Shading 2 Accent 3" w:semiHidden="0"/>
+    <w:lsdException w:name="Medium List 1 Accent 3" w:semiHidden="0"/>
+    <w:lsdException w:name="Medium List 2 Accent 3" w:semiHidden="0"/>
+    <w:lsdException w:name="Medium Grid 1 Accent 3" w:semiHidden="0"/>
+    <w:lsdException w:name="Medium Grid 2 Accent 3" w:semiHidden="0"/>
+    <w:lsdException w:name="Medium Grid 3 Accent 3" w:semiHidden="0"/>
+    <w:lsdException w:name="Dark List Accent 3" w:semiHidden="0"/>
+    <w:lsdException w:name="Colorful Shading Accent 3" w:semiHidden="0"/>
+    <w:lsdException w:name="Colorful List Accent 3" w:semiHidden="0"/>
+    <w:lsdException w:name="Colorful Grid Accent 3" w:semiHidden="0"/>
+    <w:lsdException w:name="Light Shading Accent 4" w:semiHidden="0"/>
+    <w:lsdException w:name="Light List Accent 4" w:semiHidden="0"/>
+    <w:lsdException w:name="Light Grid Accent 4" w:semiHidden="0"/>
+    <w:lsdException w:name="Medium Shading 1 Accent 4" w:semiHidden="0"/>
+    <w:lsdException w:name="Medium Shading 2 Accent 4" w:semiHidden="0"/>
+    <w:lsdException w:name="Medium List 1 Accent 4" w:semiHidden="0"/>
+    <w:lsdException w:name="Medium List 2 Accent 4" w:semiHidden="0"/>
+    <w:lsdException w:name="Medium Grid 1 Accent 4" w:semiHidden="0"/>
+    <w:lsdException w:name="Medium Grid 2 Accent 4" w:semiHidden="0"/>
+    <w:lsdException w:name="Medium Grid 3 Accent 4" w:semiHidden="0"/>
+    <w:lsdException w:name="Dark List Accent 4" w:semiHidden="0"/>
+    <w:lsdException w:name="Colorful Shading Accent 4" w:semiHidden="0"/>
+    <w:lsdException w:name="Colorful List Accent 4" w:semiHidden="0"/>
+    <w:lsdException w:name="Colorful Grid Accent 4" w:semiHidden="0"/>
+    <w:lsdException w:name="Light Shading Accent 5" w:semiHidden="0"/>
+    <w:lsdException w:name="Light List Accent 5" w:semiHidden="0"/>
+    <w:lsdException w:name="Light Grid Accent 5" w:semiHidden="0"/>
+    <w:lsdException w:name="Medium Shading 1 Accent 5" w:semiHidden="0"/>
+    <w:lsdException w:name="Medium Shading 2 Accent 5" w:semiHidden="0"/>
+    <w:lsdException w:name="Medium List 1 Accent 5" w:semiHidden="0"/>
+    <w:lsdException w:name="Medium List 2 Accent 5" w:semiHidden="0"/>
+    <w:lsdException w:name="Medium Grid 1 Accent 5" w:semiHidden="0"/>
+    <w:lsdException w:name="Medium Grid 2 Accent 5" w:semiHidden="0"/>
+    <w:lsdException w:name="Medium Grid 3 Accent 5" w:semiHidden="0"/>
+    <w:lsdException w:name="Dark List Accent 5" w:semiHidden="0"/>
+    <w:lsdException w:name="Colorful Shading Accent 5" w:semiHidden="0"/>
+    <w:lsdException w:name="Colorful List Accent 5" w:semiHidden="0"/>
+    <w:lsdException w:name="Colorful Grid Accent 5" w:semiHidden="0"/>
+    <w:lsdException w:name="Light Shading Accent 6" w:semiHidden="0"/>
+    <w:lsdException w:name="Light List Accent 6" w:semiHidden="0"/>
+    <w:lsdException w:name="Light Grid Accent 6" w:semiHidden="0"/>
+    <w:lsdException w:name="Medium Shading 1 Accent 6" w:semiHidden="0"/>
+    <w:lsdException w:name="Medium Shading 2 Accent 6" w:semiHidden="0"/>
+    <w:lsdException w:name="Medium List 1 Accent 6" w:semiHidden="0"/>
+    <w:lsdException w:name="Medium List 2 Accent 6" w:semiHidden="0"/>
+    <w:lsdException w:name="Medium Grid 1 Accent 6" w:semiHidden="0"/>
+    <w:lsdException w:name="Medium Grid 2 Accent 6" w:semiHidden="0"/>
+    <w:lsdException w:name="Medium Grid 3 Accent 6" w:semiHidden="0"/>
+    <w:lsdException w:name="Dark List Accent 6" w:semiHidden="0"/>
+    <w:lsdException w:name="Colorful Shading Accent 6" w:semiHidden="0"/>
+    <w:lsdException w:name="Colorful List Accent 6" w:semiHidden="0"/>
+    <w:lsdException w:name="Colorful Grid Accent 6" w:semiHidden="0"/>
+    <w:lsdException w:name="Subtle Emphasis" w:semiHidden="0"/>
+    <w:lsdException w:name="Intense Emphasis" w:semiHidden="0"/>
+    <w:lsdException w:name="Subtle Reference" w:semiHidden="0"/>
+    <w:lsdException w:name="Intense Reference" w:semiHidden="0"/>
+    <w:lsdException w:name="Book Title" w:semiHidden="0"/>
+    <w:lsdException w:name="Bibliography" w:unhideWhenUsed="1"/>
+    <w:lsdException w:name="TOC Heading" w:unhideWhenUsed="1"/>
   </w:latentStyles>
-  <w:style w:type="paragraph" w:default="1" w:styleId="Standard">
+  <w:style w:type="paragraph" w:default="1" w:styleId="Normal">
     <w:name w:val="Normal"/>
     <w:qFormat/>
   </w:style>
-  <w:style w:type="paragraph" w:styleId="berschrift1">
+  <w:style w:type="paragraph" w:styleId="Heading1">
     <w:name w:val="heading 1"/>
-    <w:basedOn w:val="Standard"/>
-    <w:next w:val="Textkrper"/>
+    <w:basedOn w:val="Normal"/>
+    <w:next w:val="BodyText"/>
     <w:uiPriority w:val="9"/>
     <w:qFormat/>
     <w:rsid w:val="00081FCE"/>
@@ -1039,10 +1027,10 @@
       <w:szCs w:val="32"/>
     </w:rPr>
   </w:style>
-  <w:style w:type="paragraph" w:styleId="berschrift2">
+  <w:style w:type="paragraph" w:styleId="Heading2">
     <w:name w:val="heading 2"/>
-    <w:basedOn w:val="Standard"/>
-    <w:next w:val="Textkrper"/>
+    <w:basedOn w:val="Normal"/>
+    <w:next w:val="BodyText"/>
     <w:uiPriority w:val="9"/>
     <w:unhideWhenUsed/>
     <w:qFormat/>
@@ -1060,10 +1048,10 @@
       <w:szCs w:val="32"/>
     </w:rPr>
   </w:style>
-  <w:style w:type="paragraph" w:styleId="berschrift3">
+  <w:style w:type="paragraph" w:styleId="Heading3">
     <w:name w:val="heading 3"/>
-    <w:basedOn w:val="Standard"/>
-    <w:next w:val="Textkrper"/>
+    <w:basedOn w:val="Normal"/>
+    <w:next w:val="BodyText"/>
     <w:uiPriority w:val="9"/>
     <w:unhideWhenUsed/>
     <w:qFormat/>
@@ -1082,10 +1070,10 @@
       <w:szCs w:val="28"/>
     </w:rPr>
   </w:style>
-  <w:style w:type="paragraph" w:styleId="berschrift4">
+  <w:style w:type="paragraph" w:styleId="Heading4">
     <w:name w:val="heading 4"/>
-    <w:basedOn w:val="Standard"/>
-    <w:next w:val="Textkrper"/>
+    <w:basedOn w:val="Normal"/>
+    <w:next w:val="BodyText"/>
     <w:uiPriority w:val="9"/>
     <w:unhideWhenUsed/>
     <w:qFormat/>
@@ -1102,10 +1090,10 @@
       <w:color w:val="4F81BD" w:themeColor="accent1"/>
     </w:rPr>
   </w:style>
-  <w:style w:type="paragraph" w:styleId="berschrift5">
+  <w:style w:type="paragraph" w:styleId="Heading5">
     <w:name w:val="heading 5"/>
-    <w:basedOn w:val="Standard"/>
-    <w:next w:val="Textkrper"/>
+    <w:basedOn w:val="Normal"/>
+    <w:next w:val="BodyText"/>
     <w:uiPriority w:val="9"/>
     <w:unhideWhenUsed/>
     <w:qFormat/>
@@ -1122,10 +1110,10 @@
       <w:color w:val="4F81BD" w:themeColor="accent1"/>
     </w:rPr>
   </w:style>
-  <w:style w:type="paragraph" w:styleId="berschrift6">
+  <w:style w:type="paragraph" w:styleId="Heading6">
     <w:name w:val="heading 6"/>
-    <w:basedOn w:val="Standard"/>
-    <w:next w:val="Textkrper"/>
+    <w:basedOn w:val="Normal"/>
+    <w:next w:val="BodyText"/>
     <w:uiPriority w:val="9"/>
     <w:unhideWhenUsed/>
     <w:qFormat/>
@@ -1140,13 +1128,13 @@
       <w:color w:val="4F81BD" w:themeColor="accent1"/>
     </w:rPr>
   </w:style>
-  <w:style w:type="character" w:default="1" w:styleId="Absatz-Standardschriftart">
+  <w:style w:type="character" w:default="1" w:styleId="DefaultParagraphFont">
     <w:name w:val="Default Paragraph Font"/>
     <w:uiPriority w:val="1"/>
     <w:semiHidden/>
     <w:unhideWhenUsed/>
   </w:style>
-  <w:style w:type="table" w:default="1" w:styleId="NormaleTabelle">
+  <w:style w:type="table" w:default="1" w:styleId="TableNormal">
     <w:name w:val="Normal Table"/>
     <w:uiPriority w:val="99"/>
     <w:semiHidden/>
@@ -1161,41 +1149,44 @@
       </w:tblCellMar>
     </w:tblPr>
   </w:style>
-  <w:style w:type="numbering" w:default="1" w:styleId="KeineListe">
+  <w:style w:type="numbering" w:default="1" w:styleId="NoList">
     <w:name w:val="No List"/>
     <w:uiPriority w:val="99"/>
     <w:semiHidden/>
     <w:unhideWhenUsed/>
   </w:style>
-  <w:style w:type="paragraph" w:styleId="Textkrper">
+  <w:style w:type="paragraph" w:styleId="BodyText">
     <w:name w:val="Body Text"/>
-    <w:basedOn w:val="Standard"/>
-    <w:link w:val="TextkrperZchn"/>
+    <w:basedOn w:val="Normal"/>
+    <w:link w:val="BodyTextChar"/>
     <w:qFormat/>
-    <w:rsid w:val="00AB2EB0"/>
+    <w:rsid w:val="00A512BC"/>
     <w:pPr>
       <w:spacing w:before="180" w:after="180" w:line="480" w:lineRule="auto"/>
       <w:jc w:val="both"/>
     </w:pPr>
+    <w:rPr>
+      <w:rFonts w:ascii="Calibri" w:hAnsi="Calibri"/>
+    </w:rPr>
   </w:style>
   <w:style w:type="paragraph" w:customStyle="1" w:styleId="FirstParagraph">
     <w:name w:val="First Paragraph"/>
-    <w:basedOn w:val="Textkrper"/>
-    <w:next w:val="Textkrper"/>
+    <w:basedOn w:val="BodyText"/>
+    <w:next w:val="BodyText"/>
     <w:qFormat/>
   </w:style>
   <w:style w:type="paragraph" w:customStyle="1" w:styleId="Compact">
     <w:name w:val="Compact"/>
-    <w:basedOn w:val="Textkrper"/>
+    <w:basedOn w:val="BodyText"/>
     <w:qFormat/>
     <w:pPr>
       <w:spacing w:before="36" w:after="36"/>
     </w:pPr>
   </w:style>
-  <w:style w:type="paragraph" w:styleId="Titel">
+  <w:style w:type="paragraph" w:styleId="Title">
     <w:name w:val="Title"/>
-    <w:basedOn w:val="Standard"/>
-    <w:next w:val="Textkrper"/>
+    <w:basedOn w:val="Normal"/>
+    <w:next w:val="BodyText"/>
     <w:qFormat/>
     <w:rsid w:val="00E75228"/>
     <w:pPr>
@@ -1211,10 +1202,10 @@
       <w:szCs w:val="36"/>
     </w:rPr>
   </w:style>
-  <w:style w:type="paragraph" w:styleId="Untertitel">
+  <w:style w:type="paragraph" w:styleId="Subtitle">
     <w:name w:val="Subtitle"/>
-    <w:basedOn w:val="Titel"/>
-    <w:next w:val="Textkrper"/>
+    <w:basedOn w:val="Title"/>
+    <w:next w:val="BodyText"/>
     <w:qFormat/>
     <w:pPr>
       <w:spacing w:before="240"/>
@@ -1227,7 +1218,7 @@
   </w:style>
   <w:style w:type="paragraph" w:customStyle="1" w:styleId="Author">
     <w:name w:val="Author"/>
-    <w:next w:val="Textkrper"/>
+    <w:next w:val="BodyText"/>
     <w:qFormat/>
     <w:rsid w:val="00E75228"/>
     <w:pPr>
@@ -1239,9 +1230,9 @@
       <w:i/>
     </w:rPr>
   </w:style>
-  <w:style w:type="paragraph" w:styleId="Datum">
+  <w:style w:type="paragraph" w:styleId="Date">
     <w:name w:val="Date"/>
-    <w:next w:val="Textkrper"/>
+    <w:next w:val="BodyText"/>
     <w:qFormat/>
     <w:pPr>
       <w:keepNext/>
@@ -1251,8 +1242,8 @@
   </w:style>
   <w:style w:type="paragraph" w:customStyle="1" w:styleId="Abstract">
     <w:name w:val="Abstract"/>
-    <w:basedOn w:val="Standard"/>
-    <w:next w:val="Textkrper"/>
+    <w:basedOn w:val="Normal"/>
+    <w:next w:val="BodyText"/>
     <w:qFormat/>
     <w:pPr>
       <w:keepNext/>
@@ -1264,15 +1255,15 @@
       <w:szCs w:val="20"/>
     </w:rPr>
   </w:style>
-  <w:style w:type="paragraph" w:styleId="Literaturverzeichnis">
+  <w:style w:type="paragraph" w:styleId="Bibliography">
     <w:name w:val="Bibliography"/>
-    <w:basedOn w:val="Standard"/>
+    <w:basedOn w:val="Normal"/>
     <w:qFormat/>
   </w:style>
-  <w:style w:type="paragraph" w:styleId="Blocktext">
+  <w:style w:type="paragraph" w:styleId="BlockText">
     <w:name w:val="Block Text"/>
-    <w:basedOn w:val="Textkrper"/>
-    <w:next w:val="Textkrper"/>
+    <w:basedOn w:val="BodyText"/>
+    <w:next w:val="BodyText"/>
     <w:uiPriority w:val="9"/>
     <w:unhideWhenUsed/>
     <w:qFormat/>
@@ -1286,16 +1277,16 @@
       <w:szCs w:val="20"/>
     </w:rPr>
   </w:style>
-  <w:style w:type="paragraph" w:styleId="Funotentext">
+  <w:style w:type="paragraph" w:styleId="FootnoteText">
     <w:name w:val="footnote text"/>
-    <w:basedOn w:val="Standard"/>
+    <w:basedOn w:val="Normal"/>
     <w:uiPriority w:val="9"/>
     <w:unhideWhenUsed/>
     <w:qFormat/>
   </w:style>
   <w:style w:type="paragraph" w:customStyle="1" w:styleId="DefinitionTerm">
     <w:name w:val="Definition Term"/>
-    <w:basedOn w:val="Standard"/>
+    <w:basedOn w:val="Normal"/>
     <w:next w:val="Definition"/>
     <w:pPr>
       <w:keepNext/>
@@ -1308,12 +1299,12 @@
   </w:style>
   <w:style w:type="paragraph" w:customStyle="1" w:styleId="Definition">
     <w:name w:val="Definition"/>
-    <w:basedOn w:val="Standard"/>
-  </w:style>
-  <w:style w:type="paragraph" w:styleId="Beschriftung">
+    <w:basedOn w:val="Normal"/>
+  </w:style>
+  <w:style w:type="paragraph" w:styleId="Caption">
     <w:name w:val="caption"/>
-    <w:basedOn w:val="Standard"/>
-    <w:link w:val="BeschriftungZchn"/>
+    <w:basedOn w:val="Normal"/>
+    <w:link w:val="CaptionChar"/>
     <w:pPr>
       <w:spacing w:after="120"/>
     </w:pPr>
@@ -1323,18 +1314,18 @@
   </w:style>
   <w:style w:type="paragraph" w:customStyle="1" w:styleId="TableCaption">
     <w:name w:val="Table Caption"/>
-    <w:basedOn w:val="Beschriftung"/>
+    <w:basedOn w:val="Caption"/>
     <w:pPr>
       <w:keepNext/>
     </w:pPr>
   </w:style>
   <w:style w:type="paragraph" w:customStyle="1" w:styleId="ImageCaption">
     <w:name w:val="Image Caption"/>
-    <w:basedOn w:val="Beschriftung"/>
+    <w:basedOn w:val="Caption"/>
   </w:style>
   <w:style w:type="paragraph" w:customStyle="1" w:styleId="Figure">
     <w:name w:val="Figure"/>
-    <w:basedOn w:val="Standard"/>
+    <w:basedOn w:val="Normal"/>
   </w:style>
   <w:style w:type="paragraph" w:customStyle="1" w:styleId="FigurewithCaption">
     <w:name w:val="Figure with Caption"/>
@@ -1343,38 +1334,38 @@
       <w:keepNext/>
     </w:pPr>
   </w:style>
-  <w:style w:type="character" w:customStyle="1" w:styleId="BeschriftungZchn">
-    <w:name w:val="Beschriftung Zchn"/>
-    <w:basedOn w:val="Absatz-Standardschriftart"/>
-    <w:link w:val="Beschriftung"/>
+  <w:style w:type="character" w:customStyle="1" w:styleId="CaptionChar">
+    <w:name w:val="Caption Char"/>
+    <w:basedOn w:val="DefaultParagraphFont"/>
+    <w:link w:val="Caption"/>
   </w:style>
   <w:style w:type="character" w:customStyle="1" w:styleId="VerbatimChar">
     <w:name w:val="Verbatim Char"/>
-    <w:basedOn w:val="BeschriftungZchn"/>
+    <w:basedOn w:val="CaptionChar"/>
     <w:link w:val="SourceCode"/>
     <w:rPr>
       <w:rFonts w:ascii="Consolas" w:hAnsi="Consolas"/>
       <w:sz w:val="22"/>
     </w:rPr>
   </w:style>
-  <w:style w:type="character" w:styleId="Funotenzeichen">
+  <w:style w:type="character" w:styleId="FootnoteReference">
     <w:name w:val="footnote reference"/>
-    <w:basedOn w:val="BeschriftungZchn"/>
+    <w:basedOn w:val="CaptionChar"/>
     <w:rPr>
       <w:vertAlign w:val="superscript"/>
     </w:rPr>
   </w:style>
   <w:style w:type="character" w:styleId="Hyperlink">
     <w:name w:val="Hyperlink"/>
-    <w:basedOn w:val="BeschriftungZchn"/>
+    <w:basedOn w:val="CaptionChar"/>
     <w:rPr>
       <w:color w:val="4F81BD" w:themeColor="accent1"/>
     </w:rPr>
   </w:style>
-  <w:style w:type="paragraph" w:styleId="Inhaltsverzeichnisberschrift">
+  <w:style w:type="paragraph" w:styleId="TOCHeading">
     <w:name w:val="TOC Heading"/>
-    <w:basedOn w:val="berschrift1"/>
-    <w:next w:val="Textkrper"/>
+    <w:basedOn w:val="Heading1"/>
+    <w:next w:val="BodyText"/>
     <w:uiPriority w:val="39"/>
     <w:unhideWhenUsed/>
     <w:qFormat/>
@@ -1390,7 +1381,7 @@
   </w:style>
   <w:style w:type="paragraph" w:customStyle="1" w:styleId="SourceCode">
     <w:name w:val="Source Code"/>
-    <w:basedOn w:val="Standard"/>
+    <w:basedOn w:val="Normal"/>
     <w:link w:val="VerbatimChar"/>
     <w:pPr>
       <w:shd w:val="clear" w:color="auto" w:fill="F8F8F8"/>
@@ -1718,11 +1709,204 @@
       <w:shd w:val="clear" w:color="auto" w:fill="F8F8F8"/>
     </w:rPr>
   </w:style>
-  <w:style w:type="character" w:customStyle="1" w:styleId="TextkrperZchn">
-    <w:name w:val="Textkörper Zchn"/>
-    <w:basedOn w:val="Absatz-Standardschriftart"/>
-    <w:link w:val="Textkrper"/>
-    <w:rsid w:val="00AB2EB0"/>
+  <w:style w:type="character" w:customStyle="1" w:styleId="BodyTextChar">
+    <w:name w:val="Body Text Char"/>
+    <w:basedOn w:val="DefaultParagraphFont"/>
+    <w:link w:val="BodyText"/>
+    <w:rsid w:val="00A512BC"/>
+    <w:rPr>
+      <w:rFonts w:ascii="Calibri" w:hAnsi="Calibri"/>
+    </w:rPr>
+  </w:style>
+</w:styles>
+</file>
+
+<file path=word/stylesWithEffects.xml><?xml version="1.0" encoding="utf-8"?>
+<w:styles xmlns:wpc="http://schemas.microsoft.com/office/word/2010/wordprocessingCanvas" xmlns:mc="http://schemas.openxmlformats.org/markup-compatibility/2006" xmlns:o="urn:schemas-microsoft-com:office:office" xmlns:r="http://schemas.openxmlformats.org/officeDocument/2006/relationships" xmlns:m="http://schemas.openxmlformats.org/officeDocument/2006/math" xmlns:v="urn:schemas-microsoft-com:vml" xmlns:wp14="http://schemas.microsoft.com/office/word/2010/wordprocessingDrawing" xmlns:wp="http://schemas.openxmlformats.org/drawingml/2006/wordprocessingDrawing" xmlns:w10="urn:schemas-microsoft-com:office:word" xmlns:w="http://schemas.openxmlformats.org/wordprocessingml/2006/main" xmlns:w14="http://schemas.microsoft.com/office/word/2010/wordml" xmlns:wpg="http://schemas.microsoft.com/office/word/2010/wordprocessingGroup" xmlns:wpi="http://schemas.microsoft.com/office/word/2010/wordprocessingInk" xmlns:wne="http://schemas.microsoft.com/office/word/2006/wordml" xmlns:wps="http://schemas.microsoft.com/office/word/2010/wordprocessingShape" mc:Ignorable="w14 wp14">
+  <w:docDefaults>
+    <w:rPrDefault>
+      <w:rPr>
+        <w:rFonts w:asciiTheme="minorHAnsi" w:eastAsiaTheme="minorEastAsia" w:hAnsiTheme="minorHAnsi" w:cstheme="minorBidi"/>
+        <w:sz w:val="22"/>
+        <w:szCs w:val="22"/>
+        <w:lang w:val="en-US" w:eastAsia="en-US" w:bidi="ar-SA"/>
+      </w:rPr>
+    </w:rPrDefault>
+    <w:pPrDefault>
+      <w:pPr>
+        <w:spacing w:after="200" w:line="276" w:lineRule="auto"/>
+      </w:pPr>
+    </w:pPrDefault>
+  </w:docDefaults>
+  <w:latentStyles w:defLockedState="0" w:defUIPriority="99" w:defSemiHidden="1" w:defUnhideWhenUsed="1" w:defQFormat="0" w:count="267">
+    <w:lsdException w:name="Normal" w:semiHidden="0" w:uiPriority="0" w:unhideWhenUsed="0" w:qFormat="1"/>
+    <w:lsdException w:name="heading 1" w:semiHidden="0" w:uiPriority="9" w:unhideWhenUsed="0" w:qFormat="1"/>
+    <w:lsdException w:name="heading 2" w:uiPriority="9" w:qFormat="1"/>
+    <w:lsdException w:name="heading 3" w:uiPriority="9" w:qFormat="1"/>
+    <w:lsdException w:name="heading 4" w:uiPriority="9" w:qFormat="1"/>
+    <w:lsdException w:name="heading 5" w:uiPriority="9" w:qFormat="1"/>
+    <w:lsdException w:name="heading 6" w:uiPriority="9" w:qFormat="1"/>
+    <w:lsdException w:name="heading 7" w:uiPriority="9" w:qFormat="1"/>
+    <w:lsdException w:name="heading 8" w:uiPriority="9" w:qFormat="1"/>
+    <w:lsdException w:name="heading 9" w:uiPriority="9" w:qFormat="1"/>
+    <w:lsdException w:name="toc 1" w:uiPriority="39"/>
+    <w:lsdException w:name="toc 2" w:uiPriority="39"/>
+    <w:lsdException w:name="toc 3" w:uiPriority="39"/>
+    <w:lsdException w:name="toc 4" w:uiPriority="39"/>
+    <w:lsdException w:name="toc 5" w:uiPriority="39"/>
+    <w:lsdException w:name="toc 6" w:uiPriority="39"/>
+    <w:lsdException w:name="toc 7" w:uiPriority="39"/>
+    <w:lsdException w:name="toc 8" w:uiPriority="39"/>
+    <w:lsdException w:name="toc 9" w:uiPriority="39"/>
+    <w:lsdException w:name="caption" w:uiPriority="35" w:qFormat="1"/>
+    <w:lsdException w:name="Title" w:semiHidden="0" w:uiPriority="10" w:unhideWhenUsed="0" w:qFormat="1"/>
+    <w:lsdException w:name="Default Paragraph Font" w:uiPriority="1"/>
+    <w:lsdException w:name="Subtitle" w:semiHidden="0" w:uiPriority="11" w:unhideWhenUsed="0" w:qFormat="1"/>
+    <w:lsdException w:name="Strong" w:semiHidden="0" w:uiPriority="22" w:unhideWhenUsed="0" w:qFormat="1"/>
+    <w:lsdException w:name="Emphasis" w:semiHidden="0" w:uiPriority="20" w:unhideWhenUsed="0" w:qFormat="1"/>
+    <w:lsdException w:name="Table Grid" w:semiHidden="0" w:uiPriority="59" w:unhideWhenUsed="0"/>
+    <w:lsdException w:name="Placeholder Text" w:unhideWhenUsed="0"/>
+    <w:lsdException w:name="No Spacing" w:semiHidden="0" w:uiPriority="1" w:unhideWhenUsed="0" w:qFormat="1"/>
+    <w:lsdException w:name="Light Shading" w:semiHidden="0" w:uiPriority="60" w:unhideWhenUsed="0"/>
+    <w:lsdException w:name="Light List" w:semiHidden="0" w:uiPriority="61" w:unhideWhenUsed="0"/>
+    <w:lsdException w:name="Light Grid" w:semiHidden="0" w:uiPriority="62" w:unhideWhenUsed="0"/>
+    <w:lsdException w:name="Medium Shading 1" w:semiHidden="0" w:uiPriority="63" w:unhideWhenUsed="0"/>
+    <w:lsdException w:name="Medium Shading 2" w:semiHidden="0" w:uiPriority="64" w:unhideWhenUsed="0"/>
+    <w:lsdException w:name="Medium List 1" w:semiHidden="0" w:uiPriority="65" w:unhideWhenUsed="0"/>
+    <w:lsdException w:name="Medium List 2" w:semiHidden="0" w:uiPriority="66" w:unhideWhenUsed="0"/>
+    <w:lsdException w:name="Medium Grid 1" w:semiHidden="0" w:uiPriority="67" w:unhideWhenUsed="0"/>
+    <w:lsdException w:name="Medium Grid 2" w:semiHidden="0" w:uiPriority="68" w:unhideWhenUsed="0"/>
+    <w:lsdException w:name="Medium Grid 3" w:semiHidden="0" w:uiPriority="69" w:unhideWhenUsed="0"/>
+    <w:lsdException w:name="Dark List" w:semiHidden="0" w:uiPriority="70" w:unhideWhenUsed="0"/>
+    <w:lsdException w:name="Colorful Shading" w:semiHidden="0" w:uiPriority="71" w:unhideWhenUsed="0"/>
+    <w:lsdException w:name="Colorful List" w:semiHidden="0" w:uiPriority="72" w:unhideWhenUsed="0"/>
+    <w:lsdException w:name="Colorful Grid" w:semiHidden="0" w:uiPriority="73" w:unhideWhenUsed="0"/>
+    <w:lsdException w:name="Light Shading Accent 1" w:semiHidden="0" w:uiPriority="60" w:unhideWhenUsed="0"/>
+    <w:lsdException w:name="Light List Accent 1" w:semiHidden="0" w:uiPriority="61" w:unhideWhenUsed="0"/>
+    <w:lsdException w:name="Light Grid Accent 1" w:semiHidden="0" w:uiPriority="62" w:unhideWhenUsed="0"/>
+    <w:lsdException w:name="Medium Shading 1 Accent 1" w:semiHidden="0" w:uiPriority="63" w:unhideWhenUsed="0"/>
+    <w:lsdException w:name="Medium Shading 2 Accent 1" w:semiHidden="0" w:uiPriority="64" w:unhideWhenUsed="0"/>
+    <w:lsdException w:name="Medium List 1 Accent 1" w:semiHidden="0" w:uiPriority="65" w:unhideWhenUsed="0"/>
+    <w:lsdException w:name="Revision" w:unhideWhenUsed="0"/>
+    <w:lsdException w:name="List Paragraph" w:semiHidden="0" w:uiPriority="34" w:unhideWhenUsed="0" w:qFormat="1"/>
+    <w:lsdException w:name="Quote" w:semiHidden="0" w:uiPriority="29" w:unhideWhenUsed="0" w:qFormat="1"/>
+    <w:lsdException w:name="Intense Quote" w:semiHidden="0" w:uiPriority="30" w:unhideWhenUsed="0" w:qFormat="1"/>
+    <w:lsdException w:name="Medium List 2 Accent 1" w:semiHidden="0" w:uiPriority="66" w:unhideWhenUsed="0"/>
+    <w:lsdException w:name="Medium Grid 1 Accent 1" w:semiHidden="0" w:uiPriority="67" w:unhideWhenUsed="0"/>
+    <w:lsdException w:name="Medium Grid 2 Accent 1" w:semiHidden="0" w:uiPriority="68" w:unhideWhenUsed="0"/>
+    <w:lsdException w:name="Medium Grid 3 Accent 1" w:semiHidden="0" w:uiPriority="69" w:unhideWhenUsed="0"/>
+    <w:lsdException w:name="Dark List Accent 1" w:semiHidden="0" w:uiPriority="70" w:unhideWhenUsed="0"/>
+    <w:lsdException w:name="Colorful Shading Accent 1" w:semiHidden="0" w:uiPriority="71" w:unhideWhenUsed="0"/>
+    <w:lsdException w:name="Colorful List Accent 1" w:semiHidden="0" w:uiPriority="72" w:unhideWhenUsed="0"/>
+    <w:lsdException w:name="Colorful Grid Accent 1" w:semiHidden="0" w:uiPriority="73" w:unhideWhenUsed="0"/>
+    <w:lsdException w:name="Light Shading Accent 2" w:semiHidden="0" w:uiPriority="60" w:unhideWhenUsed="0"/>
+    <w:lsdException w:name="Light List Accent 2" w:semiHidden="0" w:uiPriority="61" w:unhideWhenUsed="0"/>
+    <w:lsdException w:name="Light Grid Accent 2" w:semiHidden="0" w:uiPriority="62" w:unhideWhenUsed="0"/>
+    <w:lsdException w:name="Medium Shading 1 Accent 2" w:semiHidden="0" w:uiPriority="63" w:unhideWhenUsed="0"/>
+    <w:lsdException w:name="Medium Shading 2 Accent 2" w:semiHidden="0" w:uiPriority="64" w:unhideWhenUsed="0"/>
+    <w:lsdException w:name="Medium List 1 Accent 2" w:semiHidden="0" w:uiPriority="65" w:unhideWhenUsed="0"/>
+    <w:lsdException w:name="Medium List 2 Accent 2" w:semiHidden="0" w:uiPriority="66" w:unhideWhenUsed="0"/>
+    <w:lsdException w:name="Medium Grid 1 Accent 2" w:semiHidden="0" w:uiPriority="67" w:unhideWhenUsed="0"/>
+    <w:lsdException w:name="Medium Grid 2 Accent 2" w:semiHidden="0" w:uiPriority="68" w:unhideWhenUsed="0"/>
+    <w:lsdException w:name="Medium Grid 3 Accent 2" w:semiHidden="0" w:uiPriority="69" w:unhideWhenUsed="0"/>
+    <w:lsdException w:name="Dark List Accent 2" w:semiHidden="0" w:uiPriority="70" w:unhideWhenUsed="0"/>
+    <w:lsdException w:name="Colorful Shading Accent 2" w:semiHidden="0" w:uiPriority="71" w:unhideWhenUsed="0"/>
+    <w:lsdException w:name="Colorful List Accent 2" w:semiHidden="0" w:uiPriority="72" w:unhideWhenUsed="0"/>
+    <w:lsdException w:name="Colorful Grid Accent 2" w:semiHidden="0" w:uiPriority="73" w:unhideWhenUsed="0"/>
+    <w:lsdException w:name="Light Shading Accent 3" w:semiHidden="0" w:uiPriority="60" w:unhideWhenUsed="0"/>
+    <w:lsdException w:name="Light List Accent 3" w:semiHidden="0" w:uiPriority="61" w:unhideWhenUsed="0"/>
+    <w:lsdException w:name="Light Grid Accent 3" w:semiHidden="0" w:uiPriority="62" w:unhideWhenUsed="0"/>
+    <w:lsdException w:name="Medium Shading 1 Accent 3" w:semiHidden="0" w:uiPriority="63" w:unhideWhenUsed="0"/>
+    <w:lsdException w:name="Medium Shading 2 Accent 3" w:semiHidden="0" w:uiPriority="64" w:unhideWhenUsed="0"/>
+    <w:lsdException w:name="Medium List 1 Accent 3" w:semiHidden="0" w:uiPriority="65" w:unhideWhenUsed="0"/>
+    <w:lsdException w:name="Medium List 2 Accent 3" w:semiHidden="0" w:uiPriority="66" w:unhideWhenUsed="0"/>
+    <w:lsdException w:name="Medium Grid 1 Accent 3" w:semiHidden="0" w:uiPriority="67" w:unhideWhenUsed="0"/>
+    <w:lsdException w:name="Medium Grid 2 Accent 3" w:semiHidden="0" w:uiPriority="68" w:unhideWhenUsed="0"/>
+    <w:lsdException w:name="Medium Grid 3 Accent 3" w:semiHidden="0" w:uiPriority="69" w:unhideWhenUsed="0"/>
+    <w:lsdException w:name="Dark List Accent 3" w:semiHidden="0" w:uiPriority="70" w:unhideWhenUsed="0"/>
+    <w:lsdException w:name="Colorful Shading Accent 3" w:semiHidden="0" w:uiPriority="71" w:unhideWhenUsed="0"/>
+    <w:lsdException w:name="Colorful List Accent 3" w:semiHidden="0" w:uiPriority="72" w:unhideWhenUsed="0"/>
+    <w:lsdException w:name="Colorful Grid Accent 3" w:semiHidden="0" w:uiPriority="73" w:unhideWhenUsed="0"/>
+    <w:lsdException w:name="Light Shading Accent 4" w:semiHidden="0" w:uiPriority="60" w:unhideWhenUsed="0"/>
+    <w:lsdException w:name="Light List Accent 4" w:semiHidden="0" w:uiPriority="61" w:unhideWhenUsed="0"/>
+    <w:lsdException w:name="Light Grid Accent 4" w:semiHidden="0" w:uiPriority="62" w:unhideWhenUsed="0"/>
+    <w:lsdException w:name="Medium Shading 1 Accent 4" w:semiHidden="0" w:uiPriority="63" w:unhideWhenUsed="0"/>
+    <w:lsdException w:name="Medium Shading 2 Accent 4" w:semiHidden="0" w:uiPriority="64" w:unhideWhenUsed="0"/>
+    <w:lsdException w:name="Medium List 1 Accent 4" w:semiHidden="0" w:uiPriority="65" w:unhideWhenUsed="0"/>
+    <w:lsdException w:name="Medium List 2 Accent 4" w:semiHidden="0" w:uiPriority="66" w:unhideWhenUsed="0"/>
+    <w:lsdException w:name="Medium Grid 1 Accent 4" w:semiHidden="0" w:uiPriority="67" w:unhideWhenUsed="0"/>
+    <w:lsdException w:name="Medium Grid 2 Accent 4" w:semiHidden="0" w:uiPriority="68" w:unhideWhenUsed="0"/>
+    <w:lsdException w:name="Medium Grid 3 Accent 4" w:semiHidden="0" w:uiPriority="69" w:unhideWhenUsed="0"/>
+    <w:lsdException w:name="Dark List Accent 4" w:semiHidden="0" w:uiPriority="70" w:unhideWhenUsed="0"/>
+    <w:lsdException w:name="Colorful Shading Accent 4" w:semiHidden="0" w:uiPriority="71" w:unhideWhenUsed="0"/>
+    <w:lsdException w:name="Colorful List Accent 4" w:semiHidden="0" w:uiPriority="72" w:unhideWhenUsed="0"/>
+    <w:lsdException w:name="Colorful Grid Accent 4" w:semiHidden="0" w:uiPriority="73" w:unhideWhenUsed="0"/>
+    <w:lsdException w:name="Light Shading Accent 5" w:semiHidden="0" w:uiPriority="60" w:unhideWhenUsed="0"/>
+    <w:lsdException w:name="Light List Accent 5" w:semiHidden="0" w:uiPriority="61" w:unhideWhenUsed="0"/>
+    <w:lsdException w:name="Light Grid Accent 5" w:semiHidden="0" w:uiPriority="62" w:unhideWhenUsed="0"/>
+    <w:lsdException w:name="Medium Shading 1 Accent 5" w:semiHidden="0" w:uiPriority="63" w:unhideWhenUsed="0"/>
+    <w:lsdException w:name="Medium Shading 2 Accent 5" w:semiHidden="0" w:uiPriority="64" w:unhideWhenUsed="0"/>
+    <w:lsdException w:name="Medium List 1 Accent 5" w:semiHidden="0" w:uiPriority="65" w:unhideWhenUsed="0"/>
+    <w:lsdException w:name="Medium List 2 Accent 5" w:semiHidden="0" w:uiPriority="66" w:unhideWhenUsed="0"/>
+    <w:lsdException w:name="Medium Grid 1 Accent 5" w:semiHidden="0" w:uiPriority="67" w:unhideWhenUsed="0"/>
+    <w:lsdException w:name="Medium Grid 2 Accent 5" w:semiHidden="0" w:uiPriority="68" w:unhideWhenUsed="0"/>
+    <w:lsdException w:name="Medium Grid 3 Accent 5" w:semiHidden="0" w:uiPriority="69" w:unhideWhenUsed="0"/>
+    <w:lsdException w:name="Dark List Accent 5" w:semiHidden="0" w:uiPriority="70" w:unhideWhenUsed="0"/>
+    <w:lsdException w:name="Colorful Shading Accent 5" w:semiHidden="0" w:uiPriority="71" w:unhideWhenUsed="0"/>
+    <w:lsdException w:name="Colorful List Accent 5" w:semiHidden="0" w:uiPriority="72" w:unhideWhenUsed="0"/>
+    <w:lsdException w:name="Colorful Grid Accent 5" w:semiHidden="0" w:uiPriority="73" w:unhideWhenUsed="0"/>
+    <w:lsdException w:name="Light Shading Accent 6" w:semiHidden="0" w:uiPriority="60" w:unhideWhenUsed="0"/>
+    <w:lsdException w:name="Light List Accent 6" w:semiHidden="0" w:uiPriority="61" w:unhideWhenUsed="0"/>
+    <w:lsdException w:name="Light Grid Accent 6" w:semiHidden="0" w:uiPriority="62" w:unhideWhenUsed="0"/>
+    <w:lsdException w:name="Medium Shading 1 Accent 6" w:semiHidden="0" w:uiPriority="63" w:unhideWhenUsed="0"/>
+    <w:lsdException w:name="Medium Shading 2 Accent 6" w:semiHidden="0" w:uiPriority="64" w:unhideWhenUsed="0"/>
+    <w:lsdException w:name="Medium List 1 Accent 6" w:semiHidden="0" w:uiPriority="65" w:unhideWhenUsed="0"/>
+    <w:lsdException w:name="Medium List 2 Accent 6" w:semiHidden="0" w:uiPriority="66" w:unhideWhenUsed="0"/>
+    <w:lsdException w:name="Medium Grid 1 Accent 6" w:semiHidden="0" w:uiPriority="67" w:unhideWhenUsed="0"/>
+    <w:lsdException w:name="Medium Grid 2 Accent 6" w:semiHidden="0" w:uiPriority="68" w:unhideWhenUsed="0"/>
+    <w:lsdException w:name="Medium Grid 3 Accent 6" w:semiHidden="0" w:uiPriority="69" w:unhideWhenUsed="0"/>
+    <w:lsdException w:name="Dark List Accent 6" w:semiHidden="0" w:uiPriority="70" w:unhideWhenUsed="0"/>
+    <w:lsdException w:name="Colorful Shading Accent 6" w:semiHidden="0" w:uiPriority="71" w:unhideWhenUsed="0"/>
+    <w:lsdException w:name="Colorful List Accent 6" w:semiHidden="0" w:uiPriority="72" w:unhideWhenUsed="0"/>
+    <w:lsdException w:name="Colorful Grid Accent 6" w:semiHidden="0" w:uiPriority="73" w:unhideWhenUsed="0"/>
+    <w:lsdException w:name="Subtle Emphasis" w:semiHidden="0" w:uiPriority="19" w:unhideWhenUsed="0" w:qFormat="1"/>
+    <w:lsdException w:name="Intense Emphasis" w:semiHidden="0" w:uiPriority="21" w:unhideWhenUsed="0" w:qFormat="1"/>
+    <w:lsdException w:name="Subtle Reference" w:semiHidden="0" w:uiPriority="31" w:unhideWhenUsed="0" w:qFormat="1"/>
+    <w:lsdException w:name="Intense Reference" w:semiHidden="0" w:uiPriority="32" w:unhideWhenUsed="0" w:qFormat="1"/>
+    <w:lsdException w:name="Book Title" w:semiHidden="0" w:uiPriority="33" w:unhideWhenUsed="0" w:qFormat="1"/>
+    <w:lsdException w:name="Bibliography" w:uiPriority="37"/>
+    <w:lsdException w:name="TOC Heading" w:uiPriority="39" w:qFormat="1"/>
+  </w:latentStyles>
+  <w:style w:type="paragraph" w:default="1" w:styleId="Normal">
+    <w:name w:val="Normal"/>
+    <w:qFormat/>
+  </w:style>
+  <w:style w:type="character" w:default="1" w:styleId="DefaultParagraphFont">
+    <w:name w:val="Default Paragraph Font"/>
+    <w:uiPriority w:val="1"/>
+    <w:semiHidden/>
+    <w:unhideWhenUsed/>
+  </w:style>
+  <w:style w:type="table" w:default="1" w:styleId="TableNormal">
+    <w:name w:val="Normal Table"/>
+    <w:uiPriority w:val="99"/>
+    <w:semiHidden/>
+    <w:unhideWhenUsed/>
+    <w:tblPr>
+      <w:tblInd w:w="0" w:type="dxa"/>
+      <w:tblCellMar>
+        <w:top w:w="0" w:type="dxa"/>
+        <w:left w:w="108" w:type="dxa"/>
+        <w:bottom w:w="0" w:type="dxa"/>
+        <w:right w:w="108" w:type="dxa"/>
+      </w:tblCellMar>
+    </w:tblPr>
+  </w:style>
+  <w:style w:type="numbering" w:default="1" w:styleId="NoList">
+    <w:name w:val="No List"/>
+    <w:uiPriority w:val="99"/>
+    <w:semiHidden/>
+    <w:unhideWhenUsed/>
   </w:style>
 </w:styles>
 </file>

</xml_diff>